<commit_message>
reduced to  1660 words
reduced to  1660 words
</commit_message>
<xml_diff>
--- a/SOFTENG364_Assignment1_elee353.docx
+++ b/SOFTENG364_Assignment1_elee353.docx
@@ -1,6 +1,6 @@
 
 <file path=word/document.xml><?xml version="1.0" encoding="utf-8"?>
-<w:document xmlns:wpc="http://schemas.microsoft.com/office/word/2010/wordprocessingCanvas" xmlns:mc="http://schemas.openxmlformats.org/markup-compatibility/2006" xmlns:o="urn:schemas-microsoft-com:office:office" xmlns:r="http://schemas.openxmlformats.org/officeDocument/2006/relationships" xmlns:m="http://schemas.openxmlformats.org/officeDocument/2006/math" xmlns:v="urn:schemas-microsoft-com:vml" xmlns:wp14="http://schemas.microsoft.com/office/word/2010/wordprocessingDrawing" xmlns:wp="http://schemas.openxmlformats.org/drawingml/2006/wordprocessingDrawing" xmlns:w10="urn:schemas-microsoft-com:office:word" xmlns:w="http://schemas.openxmlformats.org/wordprocessingml/2006/main" xmlns:w14="http://schemas.microsoft.com/office/word/2010/wordml" xmlns:w15="http://schemas.microsoft.com/office/word/2012/wordml" xmlns:wpg="http://schemas.microsoft.com/office/word/2010/wordprocessingGroup" xmlns:wpi="http://schemas.microsoft.com/office/word/2010/wordprocessingInk" xmlns:wne="http://schemas.microsoft.com/office/word/2006/wordml" xmlns:wps="http://schemas.microsoft.com/office/word/2010/wordprocessingShape" mc:Ignorable="w14 w15 wp14">
+<w:document xmlns:wpc="http://schemas.microsoft.com/office/word/2010/wordprocessingCanvas" xmlns:cx="http://schemas.microsoft.com/office/drawing/2014/chartex" xmlns:cx1="http://schemas.microsoft.com/office/drawing/2015/9/8/chartex" xmlns:cx2="http://schemas.microsoft.com/office/drawing/2015/10/21/chartex" xmlns:cx3="http://schemas.microsoft.com/office/drawing/2016/5/9/chartex" xmlns:cx4="http://schemas.microsoft.com/office/drawing/2016/5/10/chartex" xmlns:cx5="http://schemas.microsoft.com/office/drawing/2016/5/11/chartex" xmlns:cx6="http://schemas.microsoft.com/office/drawing/2016/5/12/chartex" xmlns:cx7="http://schemas.microsoft.com/office/drawing/2016/5/13/chartex" xmlns:cx8="http://schemas.microsoft.com/office/drawing/2016/5/14/chartex" xmlns:mc="http://schemas.openxmlformats.org/markup-compatibility/2006" xmlns:o="urn:schemas-microsoft-com:office:office" xmlns:r="http://schemas.openxmlformats.org/officeDocument/2006/relationships" xmlns:m="http://schemas.openxmlformats.org/officeDocument/2006/math" xmlns:v="urn:schemas-microsoft-com:vml" xmlns:wp14="http://schemas.microsoft.com/office/word/2010/wordprocessingDrawing" xmlns:wp="http://schemas.openxmlformats.org/drawingml/2006/wordprocessingDrawing" xmlns:w10="urn:schemas-microsoft-com:office:word" xmlns:w="http://schemas.openxmlformats.org/wordprocessingml/2006/main" xmlns:w14="http://schemas.microsoft.com/office/word/2010/wordml" xmlns:w15="http://schemas.microsoft.com/office/word/2012/wordml" xmlns:w16se="http://schemas.microsoft.com/office/word/2015/wordml/symex" xmlns:wpg="http://schemas.microsoft.com/office/word/2010/wordprocessingGroup" xmlns:wpi="http://schemas.microsoft.com/office/word/2010/wordprocessingInk" xmlns:wne="http://schemas.microsoft.com/office/word/2006/wordml" xmlns:wps="http://schemas.microsoft.com/office/word/2010/wordprocessingShape" mc:Ignorable="w14 w15 w16se wp14">
   <w:body>
     <w:p>
       <w:pPr>
@@ -52,7 +52,6 @@
       <w:r>
         <w:rPr>
           <w:noProof/>
-          <w:lang w:eastAsia="en-NZ"/>
         </w:rPr>
         <w:drawing>
           <wp:inline distT="0" distB="0" distL="0" distR="0" wp14:anchorId="1997D758" wp14:editId="73AB7EB3">
@@ -166,7 +165,6 @@
       <w:r>
         <w:rPr>
           <w:noProof/>
-          <w:lang w:eastAsia="en-NZ"/>
         </w:rPr>
         <w:drawing>
           <wp:inline distT="0" distB="0" distL="0" distR="0" wp14:anchorId="1594B53E" wp14:editId="194A6F66">
@@ -332,7 +330,6 @@
       <w:r>
         <w:rPr>
           <w:noProof/>
-          <w:lang w:eastAsia="en-NZ"/>
         </w:rPr>
         <w:drawing>
           <wp:inline distT="0" distB="0" distL="0" distR="0" wp14:anchorId="7937790C" wp14:editId="07C55E84">
@@ -539,7 +536,6 @@
       <w:r>
         <w:rPr>
           <w:noProof/>
-          <w:lang w:eastAsia="en-NZ"/>
         </w:rPr>
         <w:drawing>
           <wp:inline distT="0" distB="0" distL="0" distR="0" wp14:anchorId="53B5A354" wp14:editId="0EF39173">
@@ -619,7 +615,6 @@
       <w:r>
         <w:rPr>
           <w:noProof/>
-          <w:lang w:eastAsia="en-NZ"/>
         </w:rPr>
         <w:drawing>
           <wp:inline distT="0" distB="0" distL="0" distR="0" wp14:anchorId="5B16446C" wp14:editId="0DCF9023">
@@ -687,6 +682,7 @@
         <w:rPr>
           <w:noProof/>
         </w:rPr>
+        <w:lastRenderedPageBreak/>
         <w:t>Middle:</w:t>
       </w:r>
     </w:p>
@@ -697,7 +693,6 @@
       <w:r>
         <w:rPr>
           <w:noProof/>
-          <w:lang w:eastAsia="en-NZ"/>
         </w:rPr>
         <w:drawing>
           <wp:inline distT="0" distB="0" distL="0" distR="0" wp14:anchorId="0BAA4EFD" wp14:editId="670FB278">
@@ -760,7 +755,6 @@
       <w:r>
         <w:rPr>
           <w:noProof/>
-          <w:lang w:eastAsia="en-NZ"/>
         </w:rPr>
         <w:drawing>
           <wp:inline distT="0" distB="0" distL="0" distR="0" wp14:anchorId="457F81D6" wp14:editId="5F73BF2C">
@@ -806,7 +800,6 @@
       <w:r>
         <w:rPr>
           <w:noProof/>
-          <w:lang w:eastAsia="en-NZ"/>
         </w:rPr>
         <w:drawing>
           <wp:inline distT="0" distB="0" distL="0" distR="0" wp14:anchorId="6D54A91F" wp14:editId="63E9085D">
@@ -961,6 +954,7 @@
           <w:rFonts w:cstheme="minorHAnsi"/>
           <w:shd w:val="clear" w:color="auto" w:fill="FFFFFF"/>
         </w:rPr>
+        <w:lastRenderedPageBreak/>
         <w:t>This is caused by </w:t>
       </w:r>
       <w:r>
@@ -1028,7 +1022,6 @@
       <w:r>
         <w:rPr>
           <w:noProof/>
-          <w:lang w:eastAsia="en-NZ"/>
         </w:rPr>
         <w:drawing>
           <wp:inline distT="0" distB="0" distL="0" distR="0" wp14:anchorId="63374420" wp14:editId="2D236EF7">
@@ -1107,7 +1100,6 @@
       <w:r>
         <w:rPr>
           <w:noProof/>
-          <w:lang w:eastAsia="en-NZ"/>
         </w:rPr>
         <w:drawing>
           <wp:inline distT="0" distB="0" distL="0" distR="0" wp14:anchorId="6EE0766A" wp14:editId="0325681F">
@@ -1167,7 +1159,6 @@
       <w:r>
         <w:rPr>
           <w:noProof/>
-          <w:lang w:eastAsia="en-NZ"/>
         </w:rPr>
         <w:drawing>
           <wp:inline distT="0" distB="0" distL="0" distR="0" wp14:anchorId="6E4F2E84" wp14:editId="2058D4AB">
@@ -1267,7 +1258,6 @@
       <w:r>
         <w:rPr>
           <w:noProof/>
-          <w:lang w:eastAsia="en-NZ"/>
         </w:rPr>
         <w:drawing>
           <wp:inline distT="0" distB="0" distL="0" distR="0" wp14:anchorId="02B17EFB" wp14:editId="5F7CBC09">
@@ -1387,6 +1377,7 @@
         <w:rPr>
           <w:u w:val="single"/>
         </w:rPr>
+        <w:lastRenderedPageBreak/>
         <w:t xml:space="preserve">Task 3. </w:t>
       </w:r>
       <w:r>
@@ -1452,7 +1443,6 @@
       <w:r>
         <w:rPr>
           <w:noProof/>
-          <w:lang w:eastAsia="en-NZ"/>
         </w:rPr>
         <w:drawing>
           <wp:inline distT="0" distB="0" distL="0" distR="0" wp14:anchorId="5BC156CD" wp14:editId="3EF164BD">
@@ -1515,7 +1505,6 @@
       <w:r>
         <w:rPr>
           <w:noProof/>
-          <w:lang w:eastAsia="en-NZ"/>
         </w:rPr>
         <w:drawing>
           <wp:inline distT="0" distB="0" distL="0" distR="0" wp14:anchorId="07BA8EF7" wp14:editId="4C799D86">
@@ -1568,6 +1557,7 @@
         </w:numPr>
       </w:pPr>
       <w:r>
+        <w:lastRenderedPageBreak/>
         <w:t>DHC</w:t>
       </w:r>
       <w:r>
@@ -1581,7 +1571,6 @@
       <w:r>
         <w:rPr>
           <w:noProof/>
-          <w:lang w:eastAsia="en-NZ"/>
         </w:rPr>
         <w:drawing>
           <wp:inline distT="0" distB="0" distL="0" distR="0" wp14:anchorId="5A41F23E" wp14:editId="656BF12B">
@@ -1650,7 +1639,6 @@
       <w:r>
         <w:rPr>
           <w:noProof/>
-          <w:lang w:eastAsia="en-NZ"/>
         </w:rPr>
         <w:drawing>
           <wp:inline distT="0" distB="0" distL="0" distR="0" wp14:anchorId="544355FD" wp14:editId="7AE6F4F8">
@@ -1703,6 +1691,7 @@
         </w:numPr>
       </w:pPr>
       <w:r>
+        <w:lastRenderedPageBreak/>
         <w:t>TCP filter:</w:t>
       </w:r>
     </w:p>
@@ -1713,7 +1702,6 @@
       <w:r>
         <w:rPr>
           <w:noProof/>
-          <w:lang w:eastAsia="en-NZ"/>
         </w:rPr>
         <w:drawing>
           <wp:inline distT="0" distB="0" distL="0" distR="0" wp14:anchorId="041D2A2F" wp14:editId="2569BBC7">
@@ -1776,7 +1764,6 @@
       <w:r>
         <w:rPr>
           <w:noProof/>
-          <w:lang w:eastAsia="en-NZ"/>
         </w:rPr>
         <w:drawing>
           <wp:inline distT="0" distB="0" distL="0" distR="0" wp14:anchorId="0CB5B5FF" wp14:editId="62ECF7F0">
@@ -1834,6 +1821,7 @@
         <w:rPr>
           <w:u w:val="single"/>
         </w:rPr>
+        <w:lastRenderedPageBreak/>
         <w:t xml:space="preserve">Task 3. </w:t>
       </w:r>
       <w:r>
@@ -1850,7 +1838,6 @@
       <w:r>
         <w:rPr>
           <w:noProof/>
-          <w:lang w:eastAsia="en-NZ"/>
         </w:rPr>
         <w:drawing>
           <wp:inline distT="0" distB="0" distL="0" distR="0" wp14:anchorId="3CCED13A" wp14:editId="45E635E6">
@@ -1959,7 +1946,6 @@
       <w:r>
         <w:rPr>
           <w:noProof/>
-          <w:lang w:eastAsia="en-NZ"/>
         </w:rPr>
         <w:drawing>
           <wp:inline distT="0" distB="0" distL="0" distR="0" wp14:anchorId="670179DD" wp14:editId="16171C74">
@@ -2045,6 +2031,7 @@
         <w:rPr>
           <w:u w:val="single"/>
         </w:rPr>
+        <w:lastRenderedPageBreak/>
         <w:t xml:space="preserve">Task 3. </w:t>
       </w:r>
       <w:r>
@@ -2081,7 +2068,6 @@
       <w:r>
         <w:rPr>
           <w:noProof/>
-          <w:lang w:eastAsia="en-NZ"/>
         </w:rPr>
         <w:drawing>
           <wp:inline distT="0" distB="0" distL="0" distR="0" wp14:anchorId="4C16C36A" wp14:editId="40C1818E">
@@ -2144,7 +2130,6 @@
       <w:r>
         <w:rPr>
           <w:noProof/>
-          <w:lang w:eastAsia="en-NZ"/>
         </w:rPr>
         <w:drawing>
           <wp:inline distT="0" distB="0" distL="0" distR="0" wp14:anchorId="78791BC7" wp14:editId="6F78E47C">
@@ -2197,6 +2182,7 @@
         </w:numPr>
       </w:pPr>
       <w:r>
+        <w:lastRenderedPageBreak/>
         <w:t>Last 30:</w:t>
       </w:r>
     </w:p>
@@ -2207,7 +2193,6 @@
       <w:r>
         <w:rPr>
           <w:noProof/>
-          <w:lang w:eastAsia="en-NZ"/>
         </w:rPr>
         <w:drawing>
           <wp:inline distT="0" distB="0" distL="0" distR="0" wp14:anchorId="4230BD21" wp14:editId="7487F3E7">
@@ -2278,7 +2263,6 @@
       <w:r>
         <w:rPr>
           <w:noProof/>
-          <w:lang w:eastAsia="en-NZ"/>
         </w:rPr>
         <w:drawing>
           <wp:inline distT="0" distB="0" distL="0" distR="0" wp14:anchorId="229AC8F2" wp14:editId="3EE9E85F">
@@ -2324,7 +2308,6 @@
       <w:r>
         <w:rPr>
           <w:noProof/>
-          <w:lang w:eastAsia="en-NZ"/>
         </w:rPr>
         <w:drawing>
           <wp:inline distT="0" distB="0" distL="0" distR="0" wp14:anchorId="29191C8C" wp14:editId="206CB01D">
@@ -2370,7 +2353,6 @@
       <w:r>
         <w:rPr>
           <w:noProof/>
-          <w:lang w:eastAsia="en-NZ"/>
         </w:rPr>
         <w:drawing>
           <wp:inline distT="0" distB="0" distL="0" distR="0" wp14:anchorId="629140EB" wp14:editId="3AE00AF3">
@@ -2416,7 +2398,6 @@
       <w:r>
         <w:rPr>
           <w:noProof/>
-          <w:lang w:eastAsia="en-NZ"/>
         </w:rPr>
         <w:drawing>
           <wp:inline distT="0" distB="0" distL="0" distR="0" wp14:anchorId="5E65BF71" wp14:editId="07496D90">
@@ -2602,7 +2583,6 @@
       <w:r>
         <w:rPr>
           <w:noProof/>
-          <w:lang w:eastAsia="en-NZ"/>
         </w:rPr>
         <w:drawing>
           <wp:inline distT="0" distB="0" distL="0" distR="0" wp14:anchorId="7C2DE1EB" wp14:editId="5EFE004E">
@@ -2677,8 +2657,8 @@
       <w:r>
         <w:rPr>
           <w:noProof/>
-          <w:lang w:eastAsia="en-NZ"/>
-        </w:rPr>
+        </w:rPr>
+        <w:lastRenderedPageBreak/>
         <w:drawing>
           <wp:inline distT="0" distB="0" distL="0" distR="0" wp14:anchorId="54D5E442" wp14:editId="3F1965BC">
             <wp:extent cx="6645910" cy="470535"/>
@@ -2778,7 +2758,6 @@
       <w:r>
         <w:rPr>
           <w:noProof/>
-          <w:lang w:eastAsia="en-NZ"/>
         </w:rPr>
         <w:drawing>
           <wp:inline distT="0" distB="0" distL="0" distR="0" wp14:anchorId="04AB8466" wp14:editId="3FDF9057">
@@ -3020,7 +2999,13 @@
         <w:rPr>
           <w:shd w:val="clear" w:color="auto" w:fill="FFFFFF"/>
         </w:rPr>
-        <w:t xml:space="preserve">Nearly a quarter (24%) of New Zealanders subscribe to digital content such as Netflix and Spotify, and consume content at a time that suits them. </w:t>
+        <w:t>24%</w:t>
+      </w:r>
+      <w:r>
+        <w:rPr>
+          <w:shd w:val="clear" w:color="auto" w:fill="FFFFFF"/>
+        </w:rPr>
+        <w:t xml:space="preserve"> of New Zealanders subscribe to digital content such as Netflix and Spotify, and consume content at a time that suits them. </w:t>
       </w:r>
       <w:sdt>
         <w:sdtPr>
@@ -3090,7 +3075,6 @@
             <w:r>
               <w:rPr>
                 <w:noProof/>
-                <w:lang w:eastAsia="en-NZ"/>
               </w:rPr>
               <w:drawing>
                 <wp:inline distT="0" distB="0" distL="0" distR="0" wp14:anchorId="6B90511B" wp14:editId="1A846F1F">
@@ -3150,27 +3134,14 @@
             <w:r>
               <w:t xml:space="preserve">Figure </w:t>
             </w:r>
-            <w:r>
-              <w:fldChar w:fldCharType="begin"/>
-            </w:r>
-            <w:r>
-              <w:instrText xml:space="preserve"> SEQ Figure \* ARABIC </w:instrText>
-            </w:r>
-            <w:r>
-              <w:fldChar w:fldCharType="separate"/>
-            </w:r>
-            <w:r>
-              <w:rPr>
-                <w:noProof/>
-              </w:rPr>
-              <w:t>1</w:t>
-            </w:r>
-            <w:r>
-              <w:rPr>
-                <w:noProof/>
-              </w:rPr>
-              <w:fldChar w:fldCharType="end"/>
-            </w:r>
+            <w:fldSimple w:instr=" SEQ Figure \* ARABIC ">
+              <w:r>
+                <w:rPr>
+                  <w:noProof/>
+                </w:rPr>
+                <w:t>1</w:t>
+              </w:r>
+            </w:fldSimple>
             <w:r>
               <w:t xml:space="preserve"> </w:t>
             </w:r>
@@ -3231,7 +3202,6 @@
             <w:r>
               <w:rPr>
                 <w:noProof/>
-                <w:lang w:eastAsia="en-NZ"/>
               </w:rPr>
               <w:drawing>
                 <wp:inline distT="0" distB="0" distL="0" distR="0" wp14:anchorId="65A7CAE8" wp14:editId="71200D88">
@@ -3291,27 +3261,14 @@
             <w:r>
               <w:t xml:space="preserve">Figure </w:t>
             </w:r>
-            <w:r>
-              <w:fldChar w:fldCharType="begin"/>
-            </w:r>
-            <w:r>
-              <w:instrText xml:space="preserve"> SEQ Figure \* ARABIC </w:instrText>
-            </w:r>
-            <w:r>
-              <w:fldChar w:fldCharType="separate"/>
-            </w:r>
-            <w:r>
-              <w:rPr>
-                <w:noProof/>
-              </w:rPr>
-              <w:t>2</w:t>
-            </w:r>
-            <w:r>
-              <w:rPr>
-                <w:noProof/>
-              </w:rPr>
-              <w:fldChar w:fldCharType="end"/>
-            </w:r>
+            <w:fldSimple w:instr=" SEQ Figure \* ARABIC ">
+              <w:r>
+                <w:rPr>
+                  <w:noProof/>
+                </w:rPr>
+                <w:t>2</w:t>
+              </w:r>
+            </w:fldSimple>
             <w:r>
               <w:t xml:space="preserve"> </w:t>
             </w:r>
@@ -3606,16 +3563,28 @@
         <w:t xml:space="preserve"> </w:t>
       </w:r>
       <w:r>
-        <w:t xml:space="preserve">provides end-to-end network transport functions for streaming applications. Transport protocols include UDP, TCP, real-time transport protocol (RTP), and real-time control protocol (RTCP). </w:t>
-      </w:r>
-      <w:r>
-        <w:t xml:space="preserve">UDP and TCP protocols support functions </w:t>
-      </w:r>
-      <w:r>
-        <w:t xml:space="preserve">such </w:t>
-      </w:r>
-      <w:r>
-        <w:t>as multiplexing, error control, congestion control, and flow control</w:t>
+        <w:t>provides end-to-end network transport functions for streaming applications. Trans</w:t>
+      </w:r>
+      <w:r>
+        <w:t xml:space="preserve">port protocols </w:t>
+      </w:r>
+      <w:r>
+        <w:t>such as</w:t>
+      </w:r>
+      <w:r>
+        <w:t xml:space="preserve"> UDP and TCP</w:t>
+      </w:r>
+      <w:r>
+        <w:t xml:space="preserve"> </w:t>
+      </w:r>
+      <w:r>
+        <w:t xml:space="preserve">support functions </w:t>
+      </w:r>
+      <w:r>
+        <w:t>including</w:t>
+      </w:r>
+      <w:r>
+        <w:t xml:space="preserve"> multiplexing, error control, congestion control, and flow control</w:t>
       </w:r>
       <w:r>
         <w:t>.</w:t>
@@ -3720,8 +3689,8 @@
       <w:r>
         <w:rPr>
           <w:noProof/>
-          <w:lang w:eastAsia="en-NZ"/>
-        </w:rPr>
+        </w:rPr>
+        <w:lastRenderedPageBreak/>
         <w:drawing>
           <wp:inline distT="0" distB="0" distL="0" distR="0">
             <wp:extent cx="2397495" cy="1800000"/>
@@ -3780,27 +3749,14 @@
       <w:r>
         <w:t xml:space="preserve">Figure </w:t>
       </w:r>
-      <w:r>
-        <w:fldChar w:fldCharType="begin"/>
-      </w:r>
-      <w:r>
-        <w:instrText xml:space="preserve"> SEQ Figure \* ARABIC </w:instrText>
-      </w:r>
-      <w:r>
-        <w:fldChar w:fldCharType="separate"/>
-      </w:r>
-      <w:r>
-        <w:rPr>
-          <w:noProof/>
-        </w:rPr>
-        <w:t>3</w:t>
-      </w:r>
-      <w:r>
-        <w:rPr>
-          <w:noProof/>
-        </w:rPr>
-        <w:fldChar w:fldCharType="end"/>
-      </w:r>
+      <w:fldSimple w:instr=" SEQ Figure \* ARABIC ">
+        <w:r>
+          <w:rPr>
+            <w:noProof/>
+          </w:rPr>
+          <w:t>3</w:t>
+        </w:r>
+      </w:fldSimple>
       <w:r>
         <w:t xml:space="preserve"> DASH Reference Architecture</w:t>
       </w:r>
@@ -3866,12 +3822,30 @@
         <w:rPr>
           <w:shd w:val="clear" w:color="auto" w:fill="FFFFFF"/>
         </w:rPr>
-        <w:t xml:space="preserve">, while the segments contain </w:t>
+        <w:t>.</w:t>
       </w:r>
       <w:r>
         <w:rPr>
           <w:shd w:val="clear" w:color="auto" w:fill="FFFFFF"/>
         </w:rPr>
+        <w:t xml:space="preserve"> </w:t>
+      </w:r>
+      <w:r>
+        <w:rPr>
+          <w:shd w:val="clear" w:color="auto" w:fill="FFFFFF"/>
+        </w:rPr>
+        <w:t xml:space="preserve">On the other hand, </w:t>
+      </w:r>
+      <w:r>
+        <w:rPr>
+          <w:shd w:val="clear" w:color="auto" w:fill="FFFFFF"/>
+        </w:rPr>
+        <w:t xml:space="preserve">the segments contain </w:t>
+      </w:r>
+      <w:r>
+        <w:rPr>
+          <w:shd w:val="clear" w:color="auto" w:fill="FFFFFF"/>
+        </w:rPr>
         <w:t xml:space="preserve">data segments of </w:t>
       </w:r>
       <w:r>
@@ -3885,54 +3859,6 @@
           <w:shd w:val="clear" w:color="auto" w:fill="FFFFFF"/>
         </w:rPr>
         <w:t>al multimedia bitstreams.</w:t>
-      </w:r>
-      <w:r>
-        <w:rPr>
-          <w:shd w:val="clear" w:color="auto" w:fill="FFFFFF"/>
-        </w:rPr>
-        <w:t xml:space="preserve"> </w:t>
-      </w:r>
-      <w:r>
-        <w:rPr>
-          <w:shd w:val="clear" w:color="auto" w:fill="FFFFFF"/>
-        </w:rPr>
-        <w:t>By parsing the MPD, the DASH client learn</w:t>
-      </w:r>
-      <w:r>
-        <w:rPr>
-          <w:shd w:val="clear" w:color="auto" w:fill="FFFFFF"/>
-        </w:rPr>
-        <w:t>s</w:t>
-      </w:r>
-      <w:r>
-        <w:rPr>
-          <w:shd w:val="clear" w:color="auto" w:fill="FFFFFF"/>
-        </w:rPr>
-        <w:t xml:space="preserve"> about the content details</w:t>
-      </w:r>
-      <w:r>
-        <w:rPr>
-          <w:shd w:val="clear" w:color="auto" w:fill="FFFFFF"/>
-        </w:rPr>
-        <w:t xml:space="preserve"> </w:t>
-      </w:r>
-      <w:r>
-        <w:rPr>
-          <w:shd w:val="clear" w:color="auto" w:fill="FFFFFF"/>
-        </w:rPr>
-        <w:t>and starts fetching the segments using HTTP GET re</w:t>
-      </w:r>
-      <w:r>
-        <w:rPr>
-          <w:shd w:val="clear" w:color="auto" w:fill="FFFFFF"/>
-        </w:rPr>
-        <w:t>q</w:t>
-      </w:r>
-      <w:r>
-        <w:rPr>
-          <w:shd w:val="clear" w:color="auto" w:fill="FFFFFF"/>
-        </w:rPr>
-        <w:t>uests.</w:t>
       </w:r>
       <w:sdt>
         <w:sdtPr>
@@ -4010,146 +3936,117 @@
         <w:rPr>
           <w:shd w:val="clear" w:color="auto" w:fill="FFFFFF"/>
         </w:rPr>
-        <w:t xml:space="preserve">In order to prevent rebuffering due to buffer starvation, a bit rate level less than the measured available bandwidth is </w:t>
+        <w:t xml:space="preserve">Because of the benefits that HTTP-streaming based technology implies and due to the fact that </w:t>
       </w:r>
       <w:r>
         <w:rPr>
           <w:shd w:val="clear" w:color="auto" w:fill="FFFFFF"/>
         </w:rPr>
-        <w:t>usually chosen.</w:t>
+        <w:t>DASH is a company-independent standard</w:t>
       </w:r>
       <w:r>
         <w:rPr>
           <w:shd w:val="clear" w:color="auto" w:fill="FFFFFF"/>
         </w:rPr>
+        <w:t>, YouTube and Netflix have implemented DASH as the preferred streaming technology rather than Flash Video streaming</w:t>
+      </w:r>
+      <w:r>
+        <w:rPr>
+          <w:shd w:val="clear" w:color="auto" w:fill="FFFFFF"/>
+        </w:rPr>
+        <w:t>.</w:t>
+      </w:r>
+    </w:p>
+    <w:p>
+      <w:pPr>
+        <w:pStyle w:val="NoSpacing"/>
+      </w:pPr>
+    </w:p>
+    <w:p>
+      <w:pPr>
+        <w:pStyle w:val="NoSpacing"/>
+      </w:pPr>
+      <w:r>
+        <w:t>F</w:t>
+      </w:r>
+      <w:r>
+        <w:t>u</w:t>
+      </w:r>
+      <w:r>
+        <w:t>rthermore, c</w:t>
+      </w:r>
+      <w:r>
+        <w:t xml:space="preserve">ontend distribution networks (CDNs) replicate stored content and put the replicated content at the edges of the Internet. </w:t>
+      </w:r>
+      <w:r>
+        <w:t>Techniques such as local caches are used</w:t>
+      </w:r>
+      <w:r>
+        <w:t xml:space="preserve">. </w:t>
+      </w:r>
+      <w:r>
+        <w:t>CDNs can significantly reduce the traffic loads on the ISPs and the related interfaces between ISPs</w:t>
+      </w:r>
+      <w:r>
+        <w:t xml:space="preserve">. </w:t>
+      </w:r>
+    </w:p>
+    <w:p>
+      <w:pPr>
+        <w:pStyle w:val="NoSpacing"/>
+      </w:pPr>
+    </w:p>
+    <w:p>
+      <w:pPr>
+        <w:pStyle w:val="NoSpacing"/>
+      </w:pPr>
+      <w:r>
+        <w:t>There are two main types of CDNs: ‘enter deep’ and ‘</w:t>
+      </w:r>
+      <w:r>
+        <w:t>bring home</w:t>
+      </w:r>
+      <w:r>
+        <w:t>’</w:t>
+      </w:r>
+      <w:r>
+        <w:t>.</w:t>
+      </w:r>
+      <w:r>
         <w:t xml:space="preserve"> </w:t>
       </w:r>
       <w:r>
-        <w:rPr>
-          <w:shd w:val="clear" w:color="auto" w:fill="FFFFFF"/>
-        </w:rPr>
-        <w:t xml:space="preserve">Because of the benefits that HTTP-streaming based technology implies and due to the fact that </w:t>
-      </w:r>
-      <w:r>
-        <w:rPr>
-          <w:shd w:val="clear" w:color="auto" w:fill="FFFFFF"/>
-        </w:rPr>
-        <w:t>DASH is a company-independent standard</w:t>
-      </w:r>
-      <w:r>
-        <w:rPr>
-          <w:shd w:val="clear" w:color="auto" w:fill="FFFFFF"/>
-        </w:rPr>
-        <w:t>, YouTube and Netflix have implemented DASH as the preferred streaming technology rather than Flash Video streaming</w:t>
-      </w:r>
-      <w:r>
-        <w:rPr>
-          <w:shd w:val="clear" w:color="auto" w:fill="FFFFFF"/>
-        </w:rPr>
-        <w:t>.</w:t>
-      </w:r>
-    </w:p>
-    <w:p>
-      <w:pPr>
-        <w:pStyle w:val="NoSpacing"/>
-      </w:pPr>
-    </w:p>
-    <w:p>
-      <w:pPr>
-        <w:pStyle w:val="NoSpacing"/>
-      </w:pPr>
-      <w:r>
-        <w:t>F</w:t>
-      </w:r>
-      <w:r>
-        <w:t>u</w:t>
-      </w:r>
-      <w:r>
-        <w:t>rthermore, c</w:t>
-      </w:r>
-      <w:r>
-        <w:t xml:space="preserve">ontend distribution networks (CDNs) replicate stored content and put the replicated content at the edges of the Internet. </w:t>
-      </w:r>
-      <w:r>
-        <w:t>Techniques such as local caches are used</w:t>
-      </w:r>
-      <w:r>
-        <w:t xml:space="preserve"> to stream content to potentially millions of users</w:t>
+        <w:t>‘Enter deep</w:t>
+      </w:r>
+      <w:r>
+        <w:t>’ CDNs are cl</w:t>
+      </w:r>
+      <w:r>
+        <w:t xml:space="preserve">oser to the users </w:t>
+      </w:r>
+      <w:r>
+        <w:t>for improve</w:t>
+      </w:r>
+      <w:r>
+        <w:t>d</w:t>
+      </w:r>
+      <w:r>
+        <w:t xml:space="preserve"> user-perceived performance in terms of both delay and throughput. However, they are </w:t>
+      </w:r>
+      <w:r>
+        <w:t>more expensive</w:t>
+      </w:r>
+      <w:r>
+        <w:t xml:space="preserve"> and </w:t>
+      </w:r>
+      <w:r>
+        <w:t>more challenging</w:t>
+      </w:r>
+      <w:r>
+        <w:t xml:space="preserve"> to manage</w:t>
       </w:r>
       <w:r>
         <w:t xml:space="preserve">. </w:t>
-      </w:r>
-      <w:r>
-        <w:t>CDNs can significantly reduce the traffic loads on the ISPs and the related interfaces between ISPs</w:t>
-      </w:r>
-      <w:r>
-        <w:t>, especially for stored content such as multimedia</w:t>
-      </w:r>
-      <w:r>
-        <w:t xml:space="preserve">. </w:t>
-      </w:r>
-    </w:p>
-    <w:p>
-      <w:pPr>
-        <w:pStyle w:val="NoSpacing"/>
-      </w:pPr>
-    </w:p>
-    <w:p>
-      <w:pPr>
-        <w:pStyle w:val="NoSpacing"/>
-      </w:pPr>
-      <w:r>
-        <w:t>There are two main types of CDNs: ‘enter deep’ and ‘</w:t>
-      </w:r>
-      <w:r>
-        <w:t>bring home</w:t>
-      </w:r>
-      <w:r>
-        <w:t>’</w:t>
-      </w:r>
-      <w:r>
-        <w:t>.</w:t>
-      </w:r>
-      <w:r>
-        <w:t xml:space="preserve"> </w:t>
-      </w:r>
-      <w:bookmarkStart w:id="3" w:name="_GoBack"/>
-      <w:bookmarkEnd w:id="3"/>
-      <w:r>
-        <w:t>‘Enter deep</w:t>
-      </w:r>
-      <w:r>
-        <w:t>’ CDNs are cl</w:t>
-      </w:r>
-      <w:r>
-        <w:t xml:space="preserve">oser to the users </w:t>
-      </w:r>
-      <w:r>
-        <w:t>for improve</w:t>
-      </w:r>
-      <w:r>
-        <w:t>d</w:t>
-      </w:r>
-      <w:r>
-        <w:t xml:space="preserve"> user-perceived performance in terms of both delay and throughput. However, they are </w:t>
-      </w:r>
-      <w:r>
-        <w:t>more expensive</w:t>
-      </w:r>
-      <w:r>
-        <w:t xml:space="preserve"> and </w:t>
-      </w:r>
-      <w:r>
-        <w:t>more challenging</w:t>
-      </w:r>
-      <w:r>
-        <w:t xml:space="preserve"> to manage</w:t>
-      </w:r>
-      <w:r>
-        <w:t xml:space="preserve">. </w:t>
-      </w:r>
-      <w:r>
-        <w:t xml:space="preserve">It also involves sophisticated algorithms to shuffle data among the servers across the public Internet. </w:t>
       </w:r>
       <w:r>
         <w:t xml:space="preserve">On the other hand, </w:t>
@@ -4216,62 +4113,65 @@
         <w:t xml:space="preserve"> </w:t>
       </w:r>
       <w:r>
-        <w:t>Leading commercial CDN representatives of ‘enter deep’ and ‘bring home’ are Akamai and Limelight respectively.</w:t>
+        <w:t xml:space="preserve">Leading commercial CDN representatives of ‘enter deep’ and ‘bring home’ are Akamai and Limelight respectively. </w:t>
+      </w:r>
+    </w:p>
+    <w:p>
+      <w:pPr>
+        <w:pStyle w:val="NoSpacing"/>
+      </w:pPr>
+    </w:p>
+    <w:p>
+      <w:pPr>
+        <w:pStyle w:val="NoSpacing"/>
+      </w:pPr>
+      <w:r>
+        <w:t>Over-the-top content (OTT) refer</w:t>
+      </w:r>
+      <w:r>
+        <w:t>s</w:t>
+      </w:r>
+      <w:r>
+        <w:t xml:space="preserve"> to audio, video, and other media transmitted via the Internet as a standalone product</w:t>
+      </w:r>
+      <w:r>
+        <w:t xml:space="preserve">. </w:t>
+      </w:r>
+      <w:r>
+        <w:t xml:space="preserve">OTT content includes Youtube and Netflix. </w:t>
+      </w:r>
+      <w:r>
+        <w:t xml:space="preserve">It </w:t>
+      </w:r>
+      <w:r>
+        <w:t>bypasses the traditional operator’s network</w:t>
+      </w:r>
+      <w:r>
+        <w:t xml:space="preserve"> and</w:t>
+      </w:r>
+      <w:r>
+        <w:t xml:space="preserve"> d</w:t>
+      </w:r>
+      <w:r>
+        <w:t>oes</w:t>
+      </w:r>
+      <w:r>
+        <w:t xml:space="preserve"> not require any business or technology affiliations with network operators for providing such services. </w:t>
+      </w:r>
+      <w:r>
+        <w:t>OTT content generally relies</w:t>
+      </w:r>
+      <w:r>
+        <w:t xml:space="preserve"> on streaming protocols such as HTTP adaptive bitrate streaming</w:t>
+      </w:r>
+      <w:r>
+        <w:t xml:space="preserve"> and</w:t>
       </w:r>
       <w:r>
         <w:t xml:space="preserve"> </w:t>
       </w:r>
-    </w:p>
-    <w:p>
-      <w:pPr>
-        <w:pStyle w:val="NoSpacing"/>
-      </w:pPr>
-    </w:p>
-    <w:p>
-      <w:pPr>
-        <w:pStyle w:val="NoSpacing"/>
-      </w:pPr>
-      <w:r>
-        <w:t>Over-the-top content (OTT) refer</w:t>
-      </w:r>
-      <w:r>
-        <w:t>s</w:t>
-      </w:r>
-      <w:r>
-        <w:t xml:space="preserve"> to audio, video, and other media transmitted via the Internet as a standalone product</w:t>
-      </w:r>
-      <w:r>
-        <w:t xml:space="preserve">. </w:t>
-      </w:r>
-      <w:r>
-        <w:t xml:space="preserve">OTT content includes Youtube and Netflix. </w:t>
-      </w:r>
-      <w:r>
-        <w:t xml:space="preserve">It </w:t>
-      </w:r>
-      <w:r>
-        <w:t>bypasses the traditional operator’s network</w:t>
-      </w:r>
-      <w:r>
-        <w:t xml:space="preserve"> and</w:t>
-      </w:r>
-      <w:r>
-        <w:t xml:space="preserve"> d</w:t>
-      </w:r>
-      <w:r>
-        <w:t>oes</w:t>
-      </w:r>
-      <w:r>
-        <w:t xml:space="preserve"> not require any business or technology affiliations with network operators for providing such services. </w:t>
-      </w:r>
-      <w:r>
-        <w:t>OTT services generally rely on streaming protocols such as HTTP adaptive bitrate streaming</w:t>
-      </w:r>
-      <w:r>
-        <w:t>.</w:t>
-      </w:r>
-      <w:r>
-        <w:t xml:space="preserve"> OTT content is usually </w:t>
+      <w:r>
+        <w:t xml:space="preserve">is </w:t>
       </w:r>
       <w:r>
         <w:t>stored on HTTP servers or cached within the CDN for quick access.</w:t>
@@ -4411,6 +4311,7 @@
           <w:b/>
           <w:u w:val="single"/>
         </w:rPr>
+        <w:lastRenderedPageBreak/>
         <w:t>Netflix</w:t>
       </w:r>
     </w:p>
@@ -4422,7 +4323,6 @@
       <w:r>
         <w:rPr>
           <w:noProof/>
-          <w:lang w:eastAsia="en-NZ"/>
         </w:rPr>
         <w:drawing>
           <wp:inline distT="0" distB="0" distL="0" distR="0">
@@ -4481,38 +4381,25 @@
       <w:pPr>
         <w:pStyle w:val="Caption"/>
       </w:pPr>
-      <w:bookmarkStart w:id="4" w:name="_Toc481256338"/>
+      <w:bookmarkStart w:id="3" w:name="_Toc481256338"/>
       <w:r>
         <w:t xml:space="preserve">Figure </w:t>
       </w:r>
-      <w:r>
-        <w:fldChar w:fldCharType="begin"/>
-      </w:r>
-      <w:r>
-        <w:instrText xml:space="preserve"> SEQ Figure \* ARABIC </w:instrText>
-      </w:r>
-      <w:r>
-        <w:fldChar w:fldCharType="separate"/>
-      </w:r>
-      <w:r>
-        <w:rPr>
-          <w:noProof/>
-        </w:rPr>
-        <w:t>4</w:t>
-      </w:r>
-      <w:r>
-        <w:rPr>
-          <w:noProof/>
-        </w:rPr>
-        <w:fldChar w:fldCharType="end"/>
-      </w:r>
+      <w:fldSimple w:instr=" SEQ Figure \* ARABIC ">
+        <w:r>
+          <w:rPr>
+            <w:noProof/>
+          </w:rPr>
+          <w:t>4</w:t>
+        </w:r>
+      </w:fldSimple>
       <w:r>
         <w:t xml:space="preserve"> </w:t>
       </w:r>
       <w:r>
         <w:t>This map depicts the location of Netflix servers found in a recent research</w:t>
       </w:r>
-      <w:bookmarkEnd w:id="4"/>
+      <w:bookmarkEnd w:id="3"/>
       <w:sdt>
         <w:sdtPr>
           <w:id w:val="-915169763"/>
@@ -4601,7 +4488,13 @@
         <w:t xml:space="preserve"> </w:t>
       </w:r>
       <w:r>
-        <w:t>There are approximately 4 Netflix servers in new Zealand, while there are 4669 servers in 243 global locations.</w:t>
+        <w:t>There are appr</w:t>
+      </w:r>
+      <w:r>
+        <w:t>oximately 4 Netflix servers in N</w:t>
+      </w:r>
+      <w:r>
+        <w:t>ew Zealand, while there are 4669 servers in 243 global locations.</w:t>
       </w:r>
       <w:r>
         <w:rPr>
@@ -4653,123 +4546,71 @@
         <w:t xml:space="preserve"> </w:t>
       </w:r>
       <w:r>
-        <w:rPr>
-          <w:rFonts w:hint="eastAsia"/>
-        </w:rPr>
-        <w:t>Netflix servers</w:t>
-      </w:r>
-      <w:r>
-        <w:rPr>
-          <w:rFonts w:hint="eastAsia"/>
-        </w:rPr>
-        <w:t xml:space="preserve"> have two main functionalities. The first is to capture payment </w:t>
-      </w:r>
-      <w:r>
-        <w:t xml:space="preserve">and user registration </w:t>
-      </w:r>
-      <w:r>
-        <w:rPr>
-          <w:rFonts w:hint="eastAsia"/>
-        </w:rPr>
-        <w:t>info</w:t>
-      </w:r>
-      <w:r>
-        <w:rPr>
-          <w:rFonts w:hint="eastAsia"/>
-        </w:rPr>
-        <w:t>r</w:t>
-      </w:r>
-      <w:r>
-        <w:rPr>
-          <w:rFonts w:hint="eastAsia"/>
-        </w:rPr>
-        <w:t>mation, while the second is user</w:t>
-      </w:r>
-      <w:r>
-        <w:t xml:space="preserve"> direction</w:t>
-      </w:r>
-      <w:r>
-        <w:rPr>
-          <w:rFonts w:hint="eastAsia"/>
-        </w:rPr>
+        <w:t xml:space="preserve">However, </w:t>
+      </w:r>
+      <w:r>
+        <w:t xml:space="preserve">Netflix </w:t>
+      </w:r>
+      <w:r>
+        <w:t>servers do not interact with the clients directly during video streaming.</w:t>
+      </w:r>
+      <w:r>
+        <w:t xml:space="preserve"> </w:t>
+      </w:r>
+      <w:r>
+        <w:t>Netfl</w:t>
+      </w:r>
+      <w:r>
+        <w:t>ix uses cloud services</w:t>
+      </w:r>
+      <w:r>
+        <w:t xml:space="preserve"> such as Amazon AWS cloud</w:t>
+      </w:r>
+      <w:r>
+        <w:t>, CDNs, and other public services.</w:t>
+      </w:r>
+      <w:r>
+        <w:t xml:space="preserve"> </w:t>
+      </w:r>
+      <w:r>
+        <w:t>Video streaming</w:t>
+      </w:r>
+      <w:r>
+        <w:t xml:space="preserve"> </w:t>
+      </w:r>
+      <w:r>
+        <w:t xml:space="preserve">of Netflix </w:t>
+      </w:r>
+      <w:r>
+        <w:t>is served out of multiple CDNs, and UltraDNS</w:t>
+      </w:r>
+      <w:r>
         <w:t>.</w:t>
       </w:r>
       <w:r>
         <w:t xml:space="preserve"> </w:t>
       </w:r>
       <w:r>
-        <w:t>In addition, the servers do not interact with the clients directly during video streaming.</w:t>
-      </w:r>
-    </w:p>
-    <w:p>
-      <w:pPr>
-        <w:pStyle w:val="NoSpacing"/>
-      </w:pPr>
-    </w:p>
-    <w:p>
-      <w:pPr>
-        <w:pStyle w:val="NoSpacing"/>
-      </w:pPr>
-      <w:r>
-        <w:t>Netfl</w:t>
-      </w:r>
-      <w:r>
-        <w:t>ix uses cloud services</w:t>
-      </w:r>
-      <w:r>
-        <w:t xml:space="preserve"> such as Amazon AWS cloud</w:t>
-      </w:r>
-      <w:r>
-        <w:t>, CDNs, and other public services.</w:t>
-      </w:r>
-      <w:r>
-        <w:t xml:space="preserve"> </w:t>
-      </w:r>
-      <w:r>
-        <w:t xml:space="preserve">Amazon cloud provides key functionalities such as CDN routing and mobile device support. </w:t>
-      </w:r>
-      <w:r>
-        <w:t>Video streaming</w:t>
-      </w:r>
-      <w:r>
-        <w:t xml:space="preserve"> </w:t>
-      </w:r>
-      <w:r>
-        <w:t xml:space="preserve">of Netflix </w:t>
-      </w:r>
-      <w:r>
-        <w:t xml:space="preserve">is served out of multiple CDNs, and UltraDNS, which is a public DNS service used as </w:t>
-      </w:r>
-      <w:r>
-        <w:t>its authoritative servers</w:t>
+        <w:t xml:space="preserve">The </w:t>
+      </w:r>
+      <w:r>
+        <w:t xml:space="preserve">average bandwidth </w:t>
+      </w:r>
+      <w:r>
+        <w:t xml:space="preserve">of CDNs </w:t>
+      </w:r>
+      <w:r>
+        <w:t xml:space="preserve">can vary significantly </w:t>
+      </w:r>
+      <w:r>
+        <w:t>over time and over geographic</w:t>
+      </w:r>
+      <w:r>
+        <w:t xml:space="preserve"> locations</w:t>
       </w:r>
       <w:r>
         <w:t>.</w:t>
       </w:r>
-      <w:r>
-        <w:t xml:space="preserve"> </w:t>
-      </w:r>
-      <w:r>
-        <w:t xml:space="preserve">The </w:t>
-      </w:r>
-      <w:r>
-        <w:t xml:space="preserve">average bandwidth </w:t>
-      </w:r>
-      <w:r>
-        <w:t xml:space="preserve">of CDNs </w:t>
-      </w:r>
-      <w:r>
-        <w:t xml:space="preserve">can vary significantly </w:t>
-      </w:r>
-      <w:r>
-        <w:t>over time and over geographic</w:t>
-      </w:r>
-      <w:r>
-        <w:t xml:space="preserve"> locations</w:t>
-      </w:r>
-      <w:r>
-        <w:t>.</w:t>
-      </w:r>
     </w:p>
     <w:p>
       <w:pPr>
@@ -4779,7 +4620,6 @@
       <w:r>
         <w:rPr>
           <w:noProof/>
-          <w:lang w:eastAsia="en-NZ"/>
         </w:rPr>
         <w:drawing>
           <wp:inline distT="0" distB="0" distL="0" distR="0">
@@ -4835,38 +4675,25 @@
       <w:pPr>
         <w:pStyle w:val="Caption"/>
       </w:pPr>
-      <w:bookmarkStart w:id="5" w:name="_Toc481256339"/>
+      <w:bookmarkStart w:id="4" w:name="_Toc481256339"/>
       <w:r>
         <w:t xml:space="preserve">Figure </w:t>
       </w:r>
-      <w:r>
-        <w:fldChar w:fldCharType="begin"/>
-      </w:r>
-      <w:r>
-        <w:instrText xml:space="preserve"> SEQ Figure \* ARABIC </w:instrText>
-      </w:r>
-      <w:r>
-        <w:fldChar w:fldCharType="separate"/>
-      </w:r>
-      <w:r>
-        <w:rPr>
-          <w:noProof/>
-        </w:rPr>
-        <w:t>5</w:t>
-      </w:r>
-      <w:r>
-        <w:rPr>
-          <w:noProof/>
-        </w:rPr>
-        <w:fldChar w:fldCharType="end"/>
-      </w:r>
+      <w:fldSimple w:instr=" SEQ Figure \* ARABIC ">
+        <w:r>
+          <w:rPr>
+            <w:noProof/>
+          </w:rPr>
+          <w:t>5</w:t>
+        </w:r>
+      </w:fldSimple>
       <w:r>
         <w:t xml:space="preserve"> </w:t>
       </w:r>
       <w:r>
         <w:t>Netflix Architecture</w:t>
       </w:r>
-      <w:bookmarkEnd w:id="5"/>
+      <w:bookmarkEnd w:id="4"/>
       <w:sdt>
         <w:sdtPr>
           <w:id w:val="1747145007"/>
@@ -4928,67 +4755,40 @@
         <w:t xml:space="preserve"> </w:t>
       </w:r>
       <w:r>
+        <w:t>However, c</w:t>
+      </w:r>
+      <w:r>
         <w:rPr>
           <w:shd w:val="clear" w:color="auto" w:fill="FFFFFF"/>
         </w:rPr>
-        <w:t xml:space="preserve">In the United States, Netflix is </w:t>
+        <w:t xml:space="preserve">ustomers in countries </w:t>
       </w:r>
       <w:r>
         <w:rPr>
           <w:shd w:val="clear" w:color="auto" w:fill="FFFFFF"/>
         </w:rPr>
-        <w:t>primarily</w:t>
+        <w:t xml:space="preserve">outside the U.S. </w:t>
       </w:r>
       <w:r>
         <w:rPr>
           <w:shd w:val="clear" w:color="auto" w:fill="FFFFFF"/>
         </w:rPr>
-        <w:t xml:space="preserve"> delivered through IXPs</w:t>
+        <w:t xml:space="preserve">are served exclusively by servers within </w:t>
       </w:r>
       <w:r>
         <w:rPr>
           <w:shd w:val="clear" w:color="auto" w:fill="FFFFFF"/>
         </w:rPr>
+        <w:t>ISPs</w:t>
+      </w:r>
+      <w:r>
         <w:t xml:space="preserve"> and </w:t>
       </w:r>
       <w:r>
-        <w:rPr>
-          <w:shd w:val="clear" w:color="auto" w:fill="FFFFFF"/>
-        </w:rPr>
-        <w:t>Akamai’s ‘enter deep’</w:t>
-      </w:r>
-      <w:r>
-        <w:rPr>
-          <w:shd w:val="clear" w:color="auto" w:fill="FFFFFF"/>
-        </w:rPr>
-        <w:t xml:space="preserve"> strategy is likel</w:t>
-      </w:r>
-      <w:r>
-        <w:rPr>
-          <w:shd w:val="clear" w:color="auto" w:fill="FFFFFF"/>
-        </w:rPr>
-        <w:t>y to be used</w:t>
-      </w:r>
-      <w:r>
-        <w:rPr>
-          <w:shd w:val="clear" w:color="auto" w:fill="FFFFFF"/>
-        </w:rPr>
-        <w:t>.</w:t>
-      </w:r>
-      <w:r>
-        <w:t xml:space="preserve"> </w:t>
-      </w:r>
-      <w:r>
-        <w:rPr>
-          <w:shd w:val="clear" w:color="auto" w:fill="FFFFFF"/>
-        </w:rPr>
-        <w:t xml:space="preserve">Meanwhile, there are no Netflix servers at IXPs in Canada or Mexico. Customers in those countries are served exclusively by servers within </w:t>
-      </w:r>
-      <w:r>
-        <w:rPr>
-          <w:shd w:val="clear" w:color="auto" w:fill="FFFFFF"/>
-        </w:rPr>
-        <w:t>ISPs</w:t>
+        <w:t>Limelight’s ‘bring home’ strategy</w:t>
+      </w:r>
+      <w:r>
+        <w:t xml:space="preserve"> is used</w:t>
       </w:r>
       <w:r>
         <w:rPr>
@@ -5027,28 +4827,13 @@
         </w:sdtContent>
       </w:sdt>
       <w:r>
+        <w:t xml:space="preserve"> This centralised approach</w:t>
+      </w:r>
+      <w:r>
+        <w:rPr>
+          <w:shd w:val="clear" w:color="auto" w:fill="FFFFFF"/>
+        </w:rPr>
         <w:t xml:space="preserve"> </w:t>
-      </w:r>
-      <w:r>
-        <w:t xml:space="preserve">Limelight’s ‘bring home’ strategy is likely to be used in these countries. </w:t>
-      </w:r>
-      <w:r>
-        <w:rPr>
-          <w:shd w:val="clear" w:color="auto" w:fill="FFFFFF"/>
-        </w:rPr>
-        <w:t xml:space="preserve">Netflix’s </w:t>
-      </w:r>
-      <w:r>
-        <w:rPr>
-          <w:shd w:val="clear" w:color="auto" w:fill="FFFFFF"/>
-        </w:rPr>
-        <w:t>centralis</w:t>
-      </w:r>
-      <w:r>
-        <w:rPr>
-          <w:shd w:val="clear" w:color="auto" w:fill="FFFFFF"/>
-        </w:rPr>
-        <w:t xml:space="preserve">ed approach outside the U.S. </w:t>
       </w:r>
       <w:r>
         <w:rPr>
@@ -5211,35 +4996,8 @@
         <w:t>, while other CDNs appear to serve only as backups.</w:t>
       </w:r>
       <w:r>
-        <w:t xml:space="preserve"> Furthermore, Netﬂix’s adaptation appears to default to TCP control during periods of heavy, sustained network congestion. </w:t>
-      </w:r>
-      <w:sdt>
-        <w:sdtPr>
-          <w:id w:val="-1977447235"/>
-          <w:citation/>
-        </w:sdtPr>
-        <w:sdtEndPr/>
-        <w:sdtContent>
-          <w:r>
-            <w:fldChar w:fldCharType="begin"/>
-          </w:r>
-          <w:r>
-            <w:instrText xml:space="preserve"> CITATION Mar13 \l 5129 </w:instrText>
-          </w:r>
-          <w:r>
-            <w:fldChar w:fldCharType="separate"/>
-          </w:r>
-          <w:r>
-            <w:rPr>
-              <w:noProof/>
-            </w:rPr>
-            <w:t>(Martin, J., Fu, Y., Wourms, N., &amp; Shaw, T., 2013)</w:t>
-          </w:r>
-          <w:r>
-            <w:fldChar w:fldCharType="end"/>
-          </w:r>
-        </w:sdtContent>
-      </w:sdt>
+        <w:t xml:space="preserve"> </w:t>
+      </w:r>
     </w:p>
     <w:p>
       <w:pPr>
@@ -5249,7 +5007,6 @@
       <w:r>
         <w:rPr>
           <w:noProof/>
-          <w:lang w:eastAsia="en-NZ"/>
         </w:rPr>
         <w:drawing>
           <wp:inline distT="0" distB="0" distL="0" distR="0">
@@ -5305,38 +5062,25 @@
       <w:pPr>
         <w:pStyle w:val="Caption"/>
       </w:pPr>
-      <w:bookmarkStart w:id="6" w:name="_Toc481256340"/>
+      <w:bookmarkStart w:id="5" w:name="_Toc481256340"/>
       <w:r>
         <w:t xml:space="preserve">Figure </w:t>
       </w:r>
-      <w:r>
-        <w:fldChar w:fldCharType="begin"/>
-      </w:r>
-      <w:r>
-        <w:instrText xml:space="preserve"> SEQ Figure \* ARABIC </w:instrText>
-      </w:r>
-      <w:r>
-        <w:fldChar w:fldCharType="separate"/>
-      </w:r>
-      <w:r>
-        <w:rPr>
-          <w:noProof/>
-        </w:rPr>
-        <w:t>6</w:t>
-      </w:r>
-      <w:r>
-        <w:rPr>
-          <w:noProof/>
-        </w:rPr>
-        <w:fldChar w:fldCharType="end"/>
-      </w:r>
+      <w:fldSimple w:instr=" SEQ Figure \* ARABIC ">
+        <w:r>
+          <w:rPr>
+            <w:noProof/>
+          </w:rPr>
+          <w:t>6</w:t>
+        </w:r>
+      </w:fldSimple>
       <w:r>
         <w:t xml:space="preserve"> </w:t>
       </w:r>
       <w:r>
         <w:t>DASH System Model</w:t>
       </w:r>
-      <w:bookmarkEnd w:id="6"/>
+      <w:bookmarkEnd w:id="5"/>
       <w:sdt>
         <w:sdtPr>
           <w:id w:val="-548609397"/>
@@ -5381,6 +5125,7 @@
         <w:keepNext/>
       </w:pPr>
       <w:r>
+        <w:lastRenderedPageBreak/>
         <w:t>T</w:t>
       </w:r>
       <w:r>
@@ -5392,21 +5137,8 @@
       <w:r>
         <w:t>contains three main functional areas: the HTTP access, the media engine, and the control engine</w:t>
       </w:r>
-      <w:r>
-        <w:t xml:space="preserve"> that</w:t>
-      </w:r>
-      <w:r>
-        <w:t xml:space="preserve"> monitors the arriving video stream and determines </w:t>
-      </w:r>
-      <w:r>
-        <w:t>the quality of</w:t>
-      </w:r>
-      <w:r>
-        <w:t xml:space="preserve"> stream </w:t>
-      </w:r>
-      <w:r>
-        <w:t>to request</w:t>
-      </w:r>
+      <w:bookmarkStart w:id="6" w:name="_GoBack"/>
+      <w:bookmarkEnd w:id="6"/>
       <w:r>
         <w:t xml:space="preserve">. </w:t>
       </w:r>
@@ -5488,18 +5220,6 @@
           </w:r>
         </w:sdtContent>
       </w:sdt>
-      <w:r>
-        <w:t xml:space="preserve"> Moreover, Microsoft Silverlight is used by Netflix to play, download, and decode its multimedia</w:t>
-      </w:r>
-      <w:r>
-        <w:t xml:space="preserve"> content</w:t>
-      </w:r>
-      <w:r>
-        <w:t>.</w:t>
-      </w:r>
-      <w:r>
-        <w:t xml:space="preserve"> However, Netflix is gradually moving to HTML5 video.</w:t>
-      </w:r>
     </w:p>
     <w:p>
       <w:pPr>
@@ -5659,142 +5379,37 @@
         <w:t xml:space="preserve"> </w:t>
       </w:r>
       <w:r>
-        <w:t>YouTube</w:t>
-      </w:r>
-      <w:r>
-        <w:t xml:space="preserve"> uses a Flash-based client which is e</w:t>
-      </w:r>
-      <w:r>
-        <w:t>mbedded in the web</w:t>
+        <w:t xml:space="preserve">It </w:t>
+      </w:r>
+      <w:r>
+        <w:t>adapted</w:t>
+      </w:r>
+      <w:r>
+        <w:t xml:space="preserve"> DASH to reduce the overhead transmissions created.</w:t>
       </w:r>
       <w:r>
         <w:t xml:space="preserve"> </w:t>
       </w:r>
       <w:r>
-        <w:t>page. The co</w:t>
-      </w:r>
-      <w:r>
-        <w:t>mm</w:t>
-      </w:r>
-      <w:r>
-        <w:t>u</w:t>
-      </w:r>
-      <w:r>
-        <w:t>n</w:t>
-      </w:r>
-      <w:r>
-        <w:t>ication between the client and server is done over HTTP</w:t>
+        <w:t xml:space="preserve">By using </w:t>
+      </w:r>
+      <w:r>
+        <w:t>DASH</w:t>
+      </w:r>
+      <w:r>
+        <w:t xml:space="preserve">, YouTube is able to </w:t>
+      </w:r>
+      <w:r>
+        <w:t xml:space="preserve">switch the video quality based on the </w:t>
+      </w:r>
+      <w:r>
+        <w:t xml:space="preserve">recent </w:t>
+      </w:r>
+      <w:r>
+        <w:t>link capabilities</w:t>
       </w:r>
       <w:r>
         <w:t>.</w:t>
-      </w:r>
-      <w:r>
-        <w:t xml:space="preserve"> </w:t>
-      </w:r>
-    </w:p>
-    <w:p>
-      <w:pPr>
-        <w:pStyle w:val="NoSpacing"/>
-      </w:pPr>
-    </w:p>
-    <w:p>
-      <w:pPr>
-        <w:pStyle w:val="NoSpacing"/>
-      </w:pPr>
-      <w:r>
-        <w:t>YouTube used conventional HTTP streaming and progressive downloads</w:t>
-      </w:r>
-      <w:r>
-        <w:t xml:space="preserve"> prior to 2013.</w:t>
-      </w:r>
-      <w:r>
-        <w:t xml:space="preserve"> </w:t>
-      </w:r>
-      <w:r>
-        <w:t>Consequently, YouTube did not have to cope with lost or reordered packets and the client did not have to maintain a session state on the server.</w:t>
-      </w:r>
-      <w:sdt>
-        <w:sdtPr>
-          <w:id w:val="-742635560"/>
-          <w:citation/>
-        </w:sdtPr>
-        <w:sdtContent>
-          <w:r>
-            <w:fldChar w:fldCharType="begin"/>
-          </w:r>
-          <w:r>
-            <w:instrText xml:space="preserve"> CITATION Sod11 \l 5129 </w:instrText>
-          </w:r>
-          <w:r>
-            <w:fldChar w:fldCharType="separate"/>
-          </w:r>
-          <w:r>
-            <w:rPr>
-              <w:noProof/>
-            </w:rPr>
-            <w:t xml:space="preserve"> (Sodagar, I., 2011)</w:t>
-          </w:r>
-          <w:r>
-            <w:fldChar w:fldCharType="end"/>
-          </w:r>
-        </w:sdtContent>
-      </w:sdt>
-      <w:r>
-        <w:t xml:space="preserve"> </w:t>
-      </w:r>
-      <w:r>
-        <w:t xml:space="preserve">It later </w:t>
-      </w:r>
-      <w:r>
-        <w:t>adapted</w:t>
-      </w:r>
-      <w:r>
-        <w:t xml:space="preserve"> DASH to reduce the overhead transmissions created </w:t>
-      </w:r>
-      <w:r>
-        <w:t>by the previous two approaches.</w:t>
-      </w:r>
-      <w:r>
-        <w:t xml:space="preserve"> </w:t>
-      </w:r>
-      <w:r>
-        <w:t xml:space="preserve">By using </w:t>
-      </w:r>
-      <w:r>
-        <w:t>DASH</w:t>
-      </w:r>
-      <w:r>
-        <w:t xml:space="preserve">, YouTube is able to </w:t>
-      </w:r>
-      <w:r>
-        <w:t xml:space="preserve">switch the video quality based on the </w:t>
-      </w:r>
-      <w:r>
-        <w:t xml:space="preserve">recent </w:t>
-      </w:r>
-      <w:r>
-        <w:t>link capabilities.</w:t>
-      </w:r>
-      <w:r>
-        <w:t xml:space="preserve"> </w:t>
-      </w:r>
-      <w:r>
-        <w:t xml:space="preserve">This enables </w:t>
-      </w:r>
-      <w:r>
-        <w:t>YouTube</w:t>
-      </w:r>
-      <w:r>
-        <w:t>’s player quality parameter</w:t>
-      </w:r>
-      <w:r>
-        <w:t xml:space="preserve"> to </w:t>
-      </w:r>
-      <w:r>
-        <w:t xml:space="preserve">adapt the bitrate of the </w:t>
-      </w:r>
-      <w:r>
-        <w:t>video based on the client’s available bandwidth.</w:t>
       </w:r>
       <w:sdt>
         <w:sdtPr>
@@ -5823,16 +5438,9 @@
           </w:r>
         </w:sdtContent>
       </w:sdt>
-    </w:p>
-    <w:p>
-      <w:pPr>
-        <w:pStyle w:val="NoSpacing"/>
-      </w:pPr>
-    </w:p>
-    <w:p>
-      <w:pPr>
-        <w:pStyle w:val="NoSpacing"/>
-      </w:pPr>
+      <w:r>
+        <w:t xml:space="preserve"> </w:t>
+      </w:r>
       <w:r>
         <w:t xml:space="preserve">YouTube’s streaming strategy </w:t>
       </w:r>
@@ -5884,18 +5492,6 @@
       <w:r>
         <w:t xml:space="preserve"> </w:t>
       </w:r>
-      <w:r>
-        <w:t xml:space="preserve">This strategy reduces congestion in the </w:t>
-      </w:r>
-      <w:r>
-        <w:t xml:space="preserve">network by </w:t>
-      </w:r>
-      <w:r>
-        <w:t>eliminating the transmiss</w:t>
-      </w:r>
-      <w:r>
-        <w:t>ion of unused data.</w:t>
-      </w:r>
     </w:p>
     <w:p>
       <w:pPr>
@@ -5973,27 +5569,6 @@
           </w:r>
         </w:sdtContent>
       </w:sdt>
-      <w:r>
-        <w:t xml:space="preserve"> </w:t>
-      </w:r>
-      <w:r>
-        <w:t xml:space="preserve">Furthermore, YouTube uses both HTML5 </w:t>
-      </w:r>
-      <w:r>
-        <w:t xml:space="preserve">video </w:t>
-      </w:r>
-      <w:r>
-        <w:t>and Adobe Flash</w:t>
-      </w:r>
-      <w:r>
-        <w:t xml:space="preserve"> for multimedia streaming. </w:t>
-      </w:r>
-      <w:r>
-        <w:t>HTML5 is defaulted for mobile devices, while Adobe Flash is defaulted for Pcs</w:t>
-      </w:r>
-      <w:r>
-        <w:t>.</w:t>
-      </w:r>
     </w:p>
     <w:p>
       <w:pPr>
@@ -6264,167 +5839,116 @@
         <w:rPr>
           <w:shd w:val="clear" w:color="auto" w:fill="FFFFFF"/>
         </w:rPr>
-        <w:t>the customers are served exclusively by servers within ISPs.</w:t>
+        <w:t xml:space="preserve">the customers are served exclusively by </w:t>
       </w:r>
       <w:r>
         <w:rPr>
           <w:shd w:val="clear" w:color="auto" w:fill="FFFFFF"/>
         </w:rPr>
+        <w:t xml:space="preserve">Spark’s </w:t>
+      </w:r>
+      <w:r>
+        <w:rPr>
+          <w:shd w:val="clear" w:color="auto" w:fill="FFFFFF"/>
+        </w:rPr>
+        <w:t>servers.</w:t>
+      </w:r>
+      <w:r>
+        <w:rPr>
+          <w:shd w:val="clear" w:color="auto" w:fill="FFFFFF"/>
+        </w:rPr>
         <w:t xml:space="preserve"> </w:t>
       </w:r>
       <w:r>
         <w:rPr>
           <w:shd w:val="clear" w:color="auto" w:fill="FFFFFF"/>
         </w:rPr>
-        <w:t>Akamai</w:t>
+        <w:t xml:space="preserve">Akamai’s ‘enter deep’ approach </w:t>
       </w:r>
       <w:r>
         <w:rPr>
           <w:shd w:val="clear" w:color="auto" w:fill="FFFFFF"/>
         </w:rPr>
-        <w:t>’s</w:t>
+        <w:t>is likel</w:t>
       </w:r>
       <w:r>
         <w:rPr>
           <w:shd w:val="clear" w:color="auto" w:fill="FFFFFF"/>
         </w:rPr>
+        <w:t>y to be used</w:t>
+      </w:r>
+      <w:r>
+        <w:rPr>
+          <w:shd w:val="clear" w:color="auto" w:fill="FFFFFF"/>
+        </w:rPr>
+        <w:t xml:space="preserve">. </w:t>
+      </w:r>
+      <w:r>
+        <w:rPr>
+          <w:shd w:val="clear" w:color="auto" w:fill="FFFFFF"/>
+        </w:rPr>
+        <w:t>Similar</w:t>
+      </w:r>
+      <w:r>
+        <w:rPr>
+          <w:shd w:val="clear" w:color="auto" w:fill="FFFFFF"/>
+        </w:rPr>
+        <w:t xml:space="preserve">ly, this approach </w:t>
+      </w:r>
+      <w:r>
+        <w:rPr>
+          <w:shd w:val="clear" w:color="auto" w:fill="FFFFFF"/>
+        </w:rPr>
+        <w:t>is convenient because it has more control and scalability for</w:t>
+      </w:r>
+      <w:r>
+        <w:rPr>
+          <w:shd w:val="clear" w:color="auto" w:fill="FFFFFF"/>
+        </w:rPr>
+        <w:t xml:space="preserve"> the New Zealand </w:t>
+      </w:r>
+      <w:r>
+        <w:rPr>
+          <w:shd w:val="clear" w:color="auto" w:fill="FFFFFF"/>
+        </w:rPr>
+        <w:t>market.</w:t>
+      </w:r>
+      <w:r>
+        <w:rPr>
+          <w:shd w:val="clear" w:color="auto" w:fill="FFFFFF"/>
+        </w:rPr>
         <w:t xml:space="preserve"> </w:t>
       </w:r>
-      <w:r>
+    </w:p>
+    <w:p>
+      <w:pPr>
+        <w:pStyle w:val="NoSpacing"/>
         <w:rPr>
           <w:shd w:val="clear" w:color="auto" w:fill="FFFFFF"/>
         </w:rPr>
-        <w:t>‘</w:t>
-      </w:r>
-      <w:r>
-        <w:rPr>
-          <w:shd w:val="clear" w:color="auto" w:fill="FFFFFF"/>
-        </w:rPr>
-        <w:t>enter deep</w:t>
-      </w:r>
-      <w:r>
-        <w:rPr>
-          <w:shd w:val="clear" w:color="auto" w:fill="FFFFFF"/>
-        </w:rPr>
-        <w:t xml:space="preserve">’ approach </w:t>
-      </w:r>
-      <w:r>
-        <w:rPr>
-          <w:shd w:val="clear" w:color="auto" w:fill="FFFFFF"/>
-        </w:rPr>
-        <w:t>is likel</w:t>
-      </w:r>
-      <w:r>
-        <w:rPr>
-          <w:shd w:val="clear" w:color="auto" w:fill="FFFFFF"/>
-        </w:rPr>
-        <w:t>y to be used</w:t>
-      </w:r>
-      <w:r>
-        <w:rPr>
-          <w:shd w:val="clear" w:color="auto" w:fill="FFFFFF"/>
-        </w:rPr>
+      </w:pPr>
+    </w:p>
+    <w:p>
+      <w:pPr>
+        <w:pStyle w:val="NoSpacing"/>
+      </w:pPr>
+      <w:r>
+        <w:t xml:space="preserve">At the heart of </w:t>
+      </w:r>
+      <w:r>
+        <w:t xml:space="preserve">Lightbox’s </w:t>
+      </w:r>
+      <w:r>
+        <w:t>OTT services was Xstream's MediaMaker OTT platform</w:t>
+      </w:r>
+      <w:r>
+        <w:t xml:space="preserve"> and</w:t>
+      </w:r>
+      <w:r>
         <w:t xml:space="preserve"> </w:t>
       </w:r>
       <w:r>
-        <w:rPr>
-          <w:shd w:val="clear" w:color="auto" w:fill="FFFFFF"/>
-        </w:rPr>
-        <w:t>and t</w:t>
-      </w:r>
-      <w:r>
-        <w:rPr>
-          <w:shd w:val="clear" w:color="auto" w:fill="FFFFFF"/>
-        </w:rPr>
-        <w:t>he ISP here is like</w:t>
-      </w:r>
-      <w:r>
-        <w:rPr>
-          <w:shd w:val="clear" w:color="auto" w:fill="FFFFFF"/>
-        </w:rPr>
-        <w:t>ly</w:t>
-      </w:r>
-      <w:r>
-        <w:rPr>
-          <w:shd w:val="clear" w:color="auto" w:fill="FFFFFF"/>
-        </w:rPr>
-        <w:t xml:space="preserve"> to be the parent company, Spark.</w:t>
-      </w:r>
-      <w:r>
-        <w:rPr>
-          <w:shd w:val="clear" w:color="auto" w:fill="FFFFFF"/>
-        </w:rPr>
-        <w:t>Similar</w:t>
-      </w:r>
-      <w:r>
-        <w:rPr>
-          <w:shd w:val="clear" w:color="auto" w:fill="FFFFFF"/>
-        </w:rPr>
-        <w:t xml:space="preserve">ly, this approach </w:t>
-      </w:r>
-      <w:r>
-        <w:rPr>
-          <w:shd w:val="clear" w:color="auto" w:fill="FFFFFF"/>
-        </w:rPr>
-        <w:t>is convenient because it has more control and scalability for</w:t>
-      </w:r>
-      <w:r>
-        <w:rPr>
-          <w:shd w:val="clear" w:color="auto" w:fill="FFFFFF"/>
-        </w:rPr>
-        <w:t xml:space="preserve"> the New Zealand </w:t>
-      </w:r>
-      <w:r>
-        <w:rPr>
-          <w:shd w:val="clear" w:color="auto" w:fill="FFFFFF"/>
-        </w:rPr>
-        <w:t>market.</w:t>
-      </w:r>
-      <w:r>
-        <w:rPr>
-          <w:shd w:val="clear" w:color="auto" w:fill="FFFFFF"/>
-        </w:rPr>
-        <w:t xml:space="preserve"> </w:t>
-      </w:r>
-    </w:p>
-    <w:p>
-      <w:pPr>
-        <w:pStyle w:val="NoSpacing"/>
-        <w:rPr>
-          <w:shd w:val="clear" w:color="auto" w:fill="FFFFFF"/>
-        </w:rPr>
-      </w:pPr>
-    </w:p>
-    <w:p>
-      <w:pPr>
-        <w:pStyle w:val="NoSpacing"/>
-      </w:pPr>
-      <w:r>
-        <w:t xml:space="preserve">At the heart of </w:t>
-      </w:r>
-      <w:r>
-        <w:t xml:space="preserve">Lightbox’s </w:t>
-      </w:r>
-      <w:r>
-        <w:t xml:space="preserve">OTT services was Xstream's MediaMaker OTT platform that was used to provide customised </w:t>
-      </w:r>
-      <w:r>
-        <w:t>OTT and TV everywhere services.</w:t>
-      </w:r>
-      <w:r>
-        <w:t xml:space="preserve"> </w:t>
-      </w:r>
-      <w:r>
-        <w:t>The k</w:t>
-      </w:r>
-      <w:r>
-        <w:t xml:space="preserve">ey features </w:t>
-      </w:r>
-      <w:r>
-        <w:t xml:space="preserve">of </w:t>
-      </w:r>
-      <w:r>
-        <w:t xml:space="preserve">MediaMaker </w:t>
+        <w:t xml:space="preserve">the key functionalities </w:t>
       </w:r>
       <w:r>
         <w:t xml:space="preserve">include </w:t>
@@ -7086,6 +6610,7 @@
                 <w:rPr>
                   <w:noProof/>
                 </w:rPr>
+                <w:lastRenderedPageBreak/>
                 <w:t xml:space="preserve">Statistics New Zealand. (2016, October). </w:t>
               </w:r>
               <w:r>
@@ -7712,7 +7237,7 @@
 </file>
 
 <file path=word/endnotes.xml><?xml version="1.0" encoding="utf-8"?>
-<w:endnotes xmlns:wpc="http://schemas.microsoft.com/office/word/2010/wordprocessingCanvas" xmlns:mc="http://schemas.openxmlformats.org/markup-compatibility/2006" xmlns:o="urn:schemas-microsoft-com:office:office" xmlns:r="http://schemas.openxmlformats.org/officeDocument/2006/relationships" xmlns:m="http://schemas.openxmlformats.org/officeDocument/2006/math" xmlns:v="urn:schemas-microsoft-com:vml" xmlns:wp14="http://schemas.microsoft.com/office/word/2010/wordprocessingDrawing" xmlns:wp="http://schemas.openxmlformats.org/drawingml/2006/wordprocessingDrawing" xmlns:w10="urn:schemas-microsoft-com:office:word" xmlns:w="http://schemas.openxmlformats.org/wordprocessingml/2006/main" xmlns:w14="http://schemas.microsoft.com/office/word/2010/wordml" xmlns:w15="http://schemas.microsoft.com/office/word/2012/wordml" xmlns:wpg="http://schemas.microsoft.com/office/word/2010/wordprocessingGroup" xmlns:wpi="http://schemas.microsoft.com/office/word/2010/wordprocessingInk" xmlns:wne="http://schemas.microsoft.com/office/word/2006/wordml" xmlns:wps="http://schemas.microsoft.com/office/word/2010/wordprocessingShape" mc:Ignorable="w14 w15 wp14">
+<w:endnotes xmlns:wpc="http://schemas.microsoft.com/office/word/2010/wordprocessingCanvas" xmlns:cx="http://schemas.microsoft.com/office/drawing/2014/chartex" xmlns:cx1="http://schemas.microsoft.com/office/drawing/2015/9/8/chartex" xmlns:cx2="http://schemas.microsoft.com/office/drawing/2015/10/21/chartex" xmlns:cx3="http://schemas.microsoft.com/office/drawing/2016/5/9/chartex" xmlns:cx4="http://schemas.microsoft.com/office/drawing/2016/5/10/chartex" xmlns:cx5="http://schemas.microsoft.com/office/drawing/2016/5/11/chartex" xmlns:cx6="http://schemas.microsoft.com/office/drawing/2016/5/12/chartex" xmlns:cx7="http://schemas.microsoft.com/office/drawing/2016/5/13/chartex" xmlns:cx8="http://schemas.microsoft.com/office/drawing/2016/5/14/chartex" xmlns:mc="http://schemas.openxmlformats.org/markup-compatibility/2006" xmlns:o="urn:schemas-microsoft-com:office:office" xmlns:r="http://schemas.openxmlformats.org/officeDocument/2006/relationships" xmlns:m="http://schemas.openxmlformats.org/officeDocument/2006/math" xmlns:v="urn:schemas-microsoft-com:vml" xmlns:wp14="http://schemas.microsoft.com/office/word/2010/wordprocessingDrawing" xmlns:wp="http://schemas.openxmlformats.org/drawingml/2006/wordprocessingDrawing" xmlns:w10="urn:schemas-microsoft-com:office:word" xmlns:w="http://schemas.openxmlformats.org/wordprocessingml/2006/main" xmlns:w14="http://schemas.microsoft.com/office/word/2010/wordml" xmlns:w15="http://schemas.microsoft.com/office/word/2012/wordml" xmlns:w16se="http://schemas.microsoft.com/office/word/2015/wordml/symex" xmlns:wpg="http://schemas.microsoft.com/office/word/2010/wordprocessingGroup" xmlns:wpi="http://schemas.microsoft.com/office/word/2010/wordprocessingInk" xmlns:wne="http://schemas.microsoft.com/office/word/2006/wordml" xmlns:wps="http://schemas.microsoft.com/office/word/2010/wordprocessingShape" mc:Ignorable="w14 w15 w16se wp14">
   <w:endnote w:type="separator" w:id="-1">
     <w:p>
       <w:pPr>
@@ -7737,7 +7262,7 @@
 </file>
 
 <file path=word/footnotes.xml><?xml version="1.0" encoding="utf-8"?>
-<w:footnotes xmlns:wpc="http://schemas.microsoft.com/office/word/2010/wordprocessingCanvas" xmlns:mc="http://schemas.openxmlformats.org/markup-compatibility/2006" xmlns:o="urn:schemas-microsoft-com:office:office" xmlns:r="http://schemas.openxmlformats.org/officeDocument/2006/relationships" xmlns:m="http://schemas.openxmlformats.org/officeDocument/2006/math" xmlns:v="urn:schemas-microsoft-com:vml" xmlns:wp14="http://schemas.microsoft.com/office/word/2010/wordprocessingDrawing" xmlns:wp="http://schemas.openxmlformats.org/drawingml/2006/wordprocessingDrawing" xmlns:w10="urn:schemas-microsoft-com:office:word" xmlns:w="http://schemas.openxmlformats.org/wordprocessingml/2006/main" xmlns:w14="http://schemas.microsoft.com/office/word/2010/wordml" xmlns:w15="http://schemas.microsoft.com/office/word/2012/wordml" xmlns:wpg="http://schemas.microsoft.com/office/word/2010/wordprocessingGroup" xmlns:wpi="http://schemas.microsoft.com/office/word/2010/wordprocessingInk" xmlns:wne="http://schemas.microsoft.com/office/word/2006/wordml" xmlns:wps="http://schemas.microsoft.com/office/word/2010/wordprocessingShape" mc:Ignorable="w14 w15 wp14">
+<w:footnotes xmlns:wpc="http://schemas.microsoft.com/office/word/2010/wordprocessingCanvas" xmlns:cx="http://schemas.microsoft.com/office/drawing/2014/chartex" xmlns:cx1="http://schemas.microsoft.com/office/drawing/2015/9/8/chartex" xmlns:cx2="http://schemas.microsoft.com/office/drawing/2015/10/21/chartex" xmlns:cx3="http://schemas.microsoft.com/office/drawing/2016/5/9/chartex" xmlns:cx4="http://schemas.microsoft.com/office/drawing/2016/5/10/chartex" xmlns:cx5="http://schemas.microsoft.com/office/drawing/2016/5/11/chartex" xmlns:cx6="http://schemas.microsoft.com/office/drawing/2016/5/12/chartex" xmlns:cx7="http://schemas.microsoft.com/office/drawing/2016/5/13/chartex" xmlns:cx8="http://schemas.microsoft.com/office/drawing/2016/5/14/chartex" xmlns:mc="http://schemas.openxmlformats.org/markup-compatibility/2006" xmlns:o="urn:schemas-microsoft-com:office:office" xmlns:r="http://schemas.openxmlformats.org/officeDocument/2006/relationships" xmlns:m="http://schemas.openxmlformats.org/officeDocument/2006/math" xmlns:v="urn:schemas-microsoft-com:vml" xmlns:wp14="http://schemas.microsoft.com/office/word/2010/wordprocessingDrawing" xmlns:wp="http://schemas.openxmlformats.org/drawingml/2006/wordprocessingDrawing" xmlns:w10="urn:schemas-microsoft-com:office:word" xmlns:w="http://schemas.openxmlformats.org/wordprocessingml/2006/main" xmlns:w14="http://schemas.microsoft.com/office/word/2010/wordml" xmlns:w15="http://schemas.microsoft.com/office/word/2012/wordml" xmlns:w16se="http://schemas.microsoft.com/office/word/2015/wordml/symex" xmlns:wpg="http://schemas.microsoft.com/office/word/2010/wordprocessingGroup" xmlns:wpi="http://schemas.microsoft.com/office/word/2010/wordprocessingInk" xmlns:wne="http://schemas.microsoft.com/office/word/2006/wordml" xmlns:wps="http://schemas.microsoft.com/office/word/2010/wordprocessingShape" mc:Ignorable="w14 w15 w16se wp14">
   <w:footnote w:type="separator" w:id="-1">
     <w:p>
       <w:pPr>
@@ -7762,7 +7287,7 @@
 </file>
 
 <file path=word/numbering.xml><?xml version="1.0" encoding="utf-8"?>
-<w:numbering xmlns:wpc="http://schemas.microsoft.com/office/word/2010/wordprocessingCanvas" xmlns:mc="http://schemas.openxmlformats.org/markup-compatibility/2006" xmlns:o="urn:schemas-microsoft-com:office:office" xmlns:r="http://schemas.openxmlformats.org/officeDocument/2006/relationships" xmlns:m="http://schemas.openxmlformats.org/officeDocument/2006/math" xmlns:v="urn:schemas-microsoft-com:vml" xmlns:wp14="http://schemas.microsoft.com/office/word/2010/wordprocessingDrawing" xmlns:wp="http://schemas.openxmlformats.org/drawingml/2006/wordprocessingDrawing" xmlns:w10="urn:schemas-microsoft-com:office:word" xmlns:w="http://schemas.openxmlformats.org/wordprocessingml/2006/main" xmlns:w14="http://schemas.microsoft.com/office/word/2010/wordml" xmlns:w15="http://schemas.microsoft.com/office/word/2012/wordml" xmlns:wpg="http://schemas.microsoft.com/office/word/2010/wordprocessingGroup" xmlns:wpi="http://schemas.microsoft.com/office/word/2010/wordprocessingInk" xmlns:wne="http://schemas.microsoft.com/office/word/2006/wordml" xmlns:wps="http://schemas.microsoft.com/office/word/2010/wordprocessingShape" mc:Ignorable="w14 w15 wp14">
+<w:numbering xmlns:wpc="http://schemas.microsoft.com/office/word/2010/wordprocessingCanvas" xmlns:cx="http://schemas.microsoft.com/office/drawing/2014/chartex" xmlns:cx1="http://schemas.microsoft.com/office/drawing/2015/9/8/chartex" xmlns:cx2="http://schemas.microsoft.com/office/drawing/2015/10/21/chartex" xmlns:cx3="http://schemas.microsoft.com/office/drawing/2016/5/9/chartex" xmlns:cx4="http://schemas.microsoft.com/office/drawing/2016/5/10/chartex" xmlns:cx5="http://schemas.microsoft.com/office/drawing/2016/5/11/chartex" xmlns:cx6="http://schemas.microsoft.com/office/drawing/2016/5/12/chartex" xmlns:cx7="http://schemas.microsoft.com/office/drawing/2016/5/13/chartex" xmlns:cx8="http://schemas.microsoft.com/office/drawing/2016/5/14/chartex" xmlns:mc="http://schemas.openxmlformats.org/markup-compatibility/2006" xmlns:o="urn:schemas-microsoft-com:office:office" xmlns:r="http://schemas.openxmlformats.org/officeDocument/2006/relationships" xmlns:m="http://schemas.openxmlformats.org/officeDocument/2006/math" xmlns:v="urn:schemas-microsoft-com:vml" xmlns:wp14="http://schemas.microsoft.com/office/word/2010/wordprocessingDrawing" xmlns:wp="http://schemas.openxmlformats.org/drawingml/2006/wordprocessingDrawing" xmlns:w10="urn:schemas-microsoft-com:office:word" xmlns:w="http://schemas.openxmlformats.org/wordprocessingml/2006/main" xmlns:w14="http://schemas.microsoft.com/office/word/2010/wordml" xmlns:w15="http://schemas.microsoft.com/office/word/2012/wordml" xmlns:w16se="http://schemas.microsoft.com/office/word/2015/wordml/symex" xmlns:wpg="http://schemas.microsoft.com/office/word/2010/wordprocessingGroup" xmlns:wpi="http://schemas.microsoft.com/office/word/2010/wordprocessingInk" xmlns:wne="http://schemas.microsoft.com/office/word/2006/wordml" xmlns:wps="http://schemas.microsoft.com/office/word/2010/wordprocessingShape" mc:Ignorable="w14 w15 w16se wp14">
   <w:abstractNum w:abstractNumId="0" w15:restartNumberingAfterBreak="0">
     <w:nsid w:val="0D4B24AF"/>
     <w:multiLevelType w:val="hybridMultilevel"/>
@@ -9275,7 +8800,7 @@
 </file>
 
 <file path=word/styles.xml><?xml version="1.0" encoding="utf-8"?>
-<w:styles xmlns:mc="http://schemas.openxmlformats.org/markup-compatibility/2006" xmlns:r="http://schemas.openxmlformats.org/officeDocument/2006/relationships" xmlns:w="http://schemas.openxmlformats.org/wordprocessingml/2006/main" xmlns:w14="http://schemas.microsoft.com/office/word/2010/wordml" xmlns:w15="http://schemas.microsoft.com/office/word/2012/wordml" mc:Ignorable="w14 w15">
+<w:styles xmlns:mc="http://schemas.openxmlformats.org/markup-compatibility/2006" xmlns:r="http://schemas.openxmlformats.org/officeDocument/2006/relationships" xmlns:w="http://schemas.openxmlformats.org/wordprocessingml/2006/main" xmlns:w14="http://schemas.microsoft.com/office/word/2010/wordml" xmlns:w15="http://schemas.microsoft.com/office/word/2012/wordml" xmlns:w16se="http://schemas.microsoft.com/office/word/2015/wordml/symex" mc:Ignorable="w14 w15 w16se">
   <w:docDefaults>
     <w:rPrDefault>
       <w:rPr>
@@ -9291,7 +8816,7 @@
       </w:pPr>
     </w:pPrDefault>
   </w:docDefaults>
-  <w:latentStyles w:defLockedState="0" w:defUIPriority="99" w:defSemiHidden="0" w:defUnhideWhenUsed="0" w:defQFormat="0" w:count="371">
+  <w:latentStyles w:defLockedState="0" w:defUIPriority="99" w:defSemiHidden="0" w:defUnhideWhenUsed="0" w:defQFormat="0" w:count="374">
     <w:lsdException w:name="Normal" w:uiPriority="0" w:qFormat="1"/>
     <w:lsdException w:name="heading 1" w:uiPriority="9" w:qFormat="1"/>
     <w:lsdException w:name="heading 2" w:semiHidden="1" w:uiPriority="9" w:unhideWhenUsed="1" w:qFormat="1"/>
@@ -9397,7 +8922,6 @@
     <w:lsdException w:name="HTML Sample" w:semiHidden="1" w:unhideWhenUsed="1"/>
     <w:lsdException w:name="HTML Typewriter" w:semiHidden="1" w:unhideWhenUsed="1"/>
     <w:lsdException w:name="HTML Variable" w:semiHidden="1" w:unhideWhenUsed="1"/>
-    <w:lsdException w:name="Normal Table" w:semiHidden="1" w:unhideWhenUsed="1"/>
     <w:lsdException w:name="annotation subject" w:semiHidden="1" w:unhideWhenUsed="1"/>
     <w:lsdException w:name="No List" w:semiHidden="1" w:unhideWhenUsed="1"/>
     <w:lsdException w:name="Outline List 1" w:semiHidden="1" w:unhideWhenUsed="1"/>
@@ -9442,7 +8966,6 @@
     <w:lsdException w:name="Table Professional" w:semiHidden="1" w:unhideWhenUsed="1"/>
     <w:lsdException w:name="Table Subtle 1" w:semiHidden="1" w:unhideWhenUsed="1"/>
     <w:lsdException w:name="Table Subtle 2" w:semiHidden="1" w:unhideWhenUsed="1"/>
-    <w:lsdException w:name="Table Web 1" w:semiHidden="1" w:unhideWhenUsed="1"/>
     <w:lsdException w:name="Table Web 2" w:semiHidden="1" w:unhideWhenUsed="1"/>
     <w:lsdException w:name="Table Web 3" w:semiHidden="1" w:unhideWhenUsed="1"/>
     <w:lsdException w:name="Balloon Text" w:semiHidden="1" w:unhideWhenUsed="1"/>
@@ -9663,6 +9186,9 @@
     <w:lsdException w:name="List Table 5 Dark Accent 6" w:uiPriority="50"/>
     <w:lsdException w:name="List Table 6 Colorful Accent 6" w:uiPriority="51"/>
     <w:lsdException w:name="List Table 7 Colorful Accent 6" w:uiPriority="52"/>
+    <w:lsdException w:name="Mention" w:semiHidden="1" w:unhideWhenUsed="1"/>
+    <w:lsdException w:name="Smart Hyperlink" w:semiHidden="1" w:unhideWhenUsed="1"/>
+    <w:lsdException w:name="Hashtag" w:semiHidden="1" w:unhideWhenUsed="1"/>
   </w:latentStyles>
   <w:style w:type="paragraph" w:default="1" w:styleId="Normal">
     <w:name w:val="Normal"/>
@@ -9783,8 +9309,8 @@
       <w:szCs w:val="18"/>
     </w:rPr>
   </w:style>
-  <w:style w:type="character" w:customStyle="1" w:styleId="Mention">
-    <w:name w:val="Mention"/>
+  <w:style w:type="character" w:customStyle="1" w:styleId="Mention1">
+    <w:name w:val="Mention1"/>
     <w:basedOn w:val="DefaultParagraphFont"/>
     <w:uiPriority w:val="99"/>
     <w:semiHidden/>
@@ -10558,7 +10084,7 @@
 </file>
 
 <file path=customXml/itemProps1.xml><?xml version="1.0" encoding="utf-8"?>
-<ds:datastoreItem xmlns:ds="http://schemas.openxmlformats.org/officeDocument/2006/customXml" ds:itemID="{4A581AA1-7724-4390-A014-B22BEBC0A865}">
+<ds:datastoreItem xmlns:ds="http://schemas.openxmlformats.org/officeDocument/2006/customXml" ds:itemID="{D63F5FAF-BC2C-4561-90C7-C5EC8AB0050E}">
   <ds:schemaRefs>
     <ds:schemaRef ds:uri="http://schemas.openxmlformats.org/officeDocument/2006/bibliography"/>
   </ds:schemaRefs>

</xml_diff>

<commit_message>
Reduced word count to 1600
Reduced word count to 1600
</commit_message>
<xml_diff>
--- a/SOFTENG364_Assignment1_elee353.docx
+++ b/SOFTENG364_Assignment1_elee353.docx
@@ -1,6 +1,6 @@
 
 <file path=word/document.xml><?xml version="1.0" encoding="utf-8"?>
-<w:document xmlns:wpc="http://schemas.microsoft.com/office/word/2010/wordprocessingCanvas" xmlns:cx="http://schemas.microsoft.com/office/drawing/2014/chartex" xmlns:cx1="http://schemas.microsoft.com/office/drawing/2015/9/8/chartex" xmlns:cx2="http://schemas.microsoft.com/office/drawing/2015/10/21/chartex" xmlns:cx3="http://schemas.microsoft.com/office/drawing/2016/5/9/chartex" xmlns:cx4="http://schemas.microsoft.com/office/drawing/2016/5/10/chartex" xmlns:cx5="http://schemas.microsoft.com/office/drawing/2016/5/11/chartex" xmlns:cx6="http://schemas.microsoft.com/office/drawing/2016/5/12/chartex" xmlns:cx7="http://schemas.microsoft.com/office/drawing/2016/5/13/chartex" xmlns:cx8="http://schemas.microsoft.com/office/drawing/2016/5/14/chartex" xmlns:mc="http://schemas.openxmlformats.org/markup-compatibility/2006" xmlns:o="urn:schemas-microsoft-com:office:office" xmlns:r="http://schemas.openxmlformats.org/officeDocument/2006/relationships" xmlns:m="http://schemas.openxmlformats.org/officeDocument/2006/math" xmlns:v="urn:schemas-microsoft-com:vml" xmlns:wp14="http://schemas.microsoft.com/office/word/2010/wordprocessingDrawing" xmlns:wp="http://schemas.openxmlformats.org/drawingml/2006/wordprocessingDrawing" xmlns:w10="urn:schemas-microsoft-com:office:word" xmlns:w="http://schemas.openxmlformats.org/wordprocessingml/2006/main" xmlns:w14="http://schemas.microsoft.com/office/word/2010/wordml" xmlns:w15="http://schemas.microsoft.com/office/word/2012/wordml" xmlns:w16se="http://schemas.microsoft.com/office/word/2015/wordml/symex" xmlns:wpg="http://schemas.microsoft.com/office/word/2010/wordprocessingGroup" xmlns:wpi="http://schemas.microsoft.com/office/word/2010/wordprocessingInk" xmlns:wne="http://schemas.microsoft.com/office/word/2006/wordml" xmlns:wps="http://schemas.microsoft.com/office/word/2010/wordprocessingShape" mc:Ignorable="w14 w15 w16se wp14">
+<w:document xmlns:wpc="http://schemas.microsoft.com/office/word/2010/wordprocessingCanvas" xmlns:mc="http://schemas.openxmlformats.org/markup-compatibility/2006" xmlns:o="urn:schemas-microsoft-com:office:office" xmlns:r="http://schemas.openxmlformats.org/officeDocument/2006/relationships" xmlns:m="http://schemas.openxmlformats.org/officeDocument/2006/math" xmlns:v="urn:schemas-microsoft-com:vml" xmlns:wp14="http://schemas.microsoft.com/office/word/2010/wordprocessingDrawing" xmlns:wp="http://schemas.openxmlformats.org/drawingml/2006/wordprocessingDrawing" xmlns:w10="urn:schemas-microsoft-com:office:word" xmlns:w="http://schemas.openxmlformats.org/wordprocessingml/2006/main" xmlns:w14="http://schemas.microsoft.com/office/word/2010/wordml" xmlns:w15="http://schemas.microsoft.com/office/word/2012/wordml" xmlns:wpg="http://schemas.microsoft.com/office/word/2010/wordprocessingGroup" xmlns:wpi="http://schemas.microsoft.com/office/word/2010/wordprocessingInk" xmlns:wne="http://schemas.microsoft.com/office/word/2006/wordml" xmlns:wps="http://schemas.microsoft.com/office/word/2010/wordprocessingShape" mc:Ignorable="w14 w15 wp14">
   <w:body>
     <w:p>
       <w:pPr>
@@ -52,6 +52,7 @@
       <w:r>
         <w:rPr>
           <w:noProof/>
+          <w:lang w:eastAsia="en-NZ"/>
         </w:rPr>
         <w:drawing>
           <wp:inline distT="0" distB="0" distL="0" distR="0" wp14:anchorId="1997D758" wp14:editId="73AB7EB3">
@@ -165,6 +166,7 @@
       <w:r>
         <w:rPr>
           <w:noProof/>
+          <w:lang w:eastAsia="en-NZ"/>
         </w:rPr>
         <w:drawing>
           <wp:inline distT="0" distB="0" distL="0" distR="0" wp14:anchorId="1594B53E" wp14:editId="194A6F66">
@@ -330,6 +332,7 @@
       <w:r>
         <w:rPr>
           <w:noProof/>
+          <w:lang w:eastAsia="en-NZ"/>
         </w:rPr>
         <w:drawing>
           <wp:inline distT="0" distB="0" distL="0" distR="0" wp14:anchorId="7937790C" wp14:editId="07C55E84">
@@ -536,6 +539,7 @@
       <w:r>
         <w:rPr>
           <w:noProof/>
+          <w:lang w:eastAsia="en-NZ"/>
         </w:rPr>
         <w:drawing>
           <wp:inline distT="0" distB="0" distL="0" distR="0" wp14:anchorId="53B5A354" wp14:editId="0EF39173">
@@ -615,6 +619,7 @@
       <w:r>
         <w:rPr>
           <w:noProof/>
+          <w:lang w:eastAsia="en-NZ"/>
         </w:rPr>
         <w:drawing>
           <wp:inline distT="0" distB="0" distL="0" distR="0" wp14:anchorId="5B16446C" wp14:editId="0DCF9023">
@@ -693,6 +698,7 @@
       <w:r>
         <w:rPr>
           <w:noProof/>
+          <w:lang w:eastAsia="en-NZ"/>
         </w:rPr>
         <w:drawing>
           <wp:inline distT="0" distB="0" distL="0" distR="0" wp14:anchorId="0BAA4EFD" wp14:editId="670FB278">
@@ -755,6 +761,7 @@
       <w:r>
         <w:rPr>
           <w:noProof/>
+          <w:lang w:eastAsia="en-NZ"/>
         </w:rPr>
         <w:drawing>
           <wp:inline distT="0" distB="0" distL="0" distR="0" wp14:anchorId="457F81D6" wp14:editId="5F73BF2C">
@@ -800,6 +807,7 @@
       <w:r>
         <w:rPr>
           <w:noProof/>
+          <w:lang w:eastAsia="en-NZ"/>
         </w:rPr>
         <w:drawing>
           <wp:inline distT="0" distB="0" distL="0" distR="0" wp14:anchorId="6D54A91F" wp14:editId="63E9085D">
@@ -837,6 +845,17 @@
           </wp:inline>
         </w:drawing>
       </w:r>
+    </w:p>
+    <w:p>
+      <w:pPr>
+        <w:pStyle w:val="NoSpacing"/>
+        <w:numPr>
+          <w:ilvl w:val="0"/>
+          <w:numId w:val="12"/>
+        </w:numPr>
+      </w:pPr>
+      <w:bookmarkStart w:id="0" w:name="_GoBack"/>
+      <w:bookmarkEnd w:id="0"/>
       <w:r>
         <w:t xml:space="preserve">There </w:t>
       </w:r>
@@ -1022,6 +1041,7 @@
       <w:r>
         <w:rPr>
           <w:noProof/>
+          <w:lang w:eastAsia="en-NZ"/>
         </w:rPr>
         <w:drawing>
           <wp:inline distT="0" distB="0" distL="0" distR="0" wp14:anchorId="63374420" wp14:editId="2D236EF7">
@@ -1100,6 +1120,7 @@
       <w:r>
         <w:rPr>
           <w:noProof/>
+          <w:lang w:eastAsia="en-NZ"/>
         </w:rPr>
         <w:drawing>
           <wp:inline distT="0" distB="0" distL="0" distR="0" wp14:anchorId="6EE0766A" wp14:editId="0325681F">
@@ -1159,6 +1180,7 @@
       <w:r>
         <w:rPr>
           <w:noProof/>
+          <w:lang w:eastAsia="en-NZ"/>
         </w:rPr>
         <w:drawing>
           <wp:inline distT="0" distB="0" distL="0" distR="0" wp14:anchorId="6E4F2E84" wp14:editId="2058D4AB">
@@ -1258,6 +1280,7 @@
       <w:r>
         <w:rPr>
           <w:noProof/>
+          <w:lang w:eastAsia="en-NZ"/>
         </w:rPr>
         <w:drawing>
           <wp:inline distT="0" distB="0" distL="0" distR="0" wp14:anchorId="02B17EFB" wp14:editId="5F7CBC09">
@@ -1377,7 +1400,6 @@
         <w:rPr>
           <w:u w:val="single"/>
         </w:rPr>
-        <w:lastRenderedPageBreak/>
         <w:t xml:space="preserve">Task 3. </w:t>
       </w:r>
       <w:r>
@@ -1443,6 +1465,7 @@
       <w:r>
         <w:rPr>
           <w:noProof/>
+          <w:lang w:eastAsia="en-NZ"/>
         </w:rPr>
         <w:drawing>
           <wp:inline distT="0" distB="0" distL="0" distR="0" wp14:anchorId="5BC156CD" wp14:editId="3EF164BD">
@@ -1505,6 +1528,7 @@
       <w:r>
         <w:rPr>
           <w:noProof/>
+          <w:lang w:eastAsia="en-NZ"/>
         </w:rPr>
         <w:drawing>
           <wp:inline distT="0" distB="0" distL="0" distR="0" wp14:anchorId="07BA8EF7" wp14:editId="4C799D86">
@@ -1557,7 +1581,6 @@
         </w:numPr>
       </w:pPr>
       <w:r>
-        <w:lastRenderedPageBreak/>
         <w:t>DHC</w:t>
       </w:r>
       <w:r>
@@ -1571,6 +1594,7 @@
       <w:r>
         <w:rPr>
           <w:noProof/>
+          <w:lang w:eastAsia="en-NZ"/>
         </w:rPr>
         <w:drawing>
           <wp:inline distT="0" distB="0" distL="0" distR="0" wp14:anchorId="5A41F23E" wp14:editId="656BF12B">
@@ -1639,6 +1663,7 @@
       <w:r>
         <w:rPr>
           <w:noProof/>
+          <w:lang w:eastAsia="en-NZ"/>
         </w:rPr>
         <w:drawing>
           <wp:inline distT="0" distB="0" distL="0" distR="0" wp14:anchorId="544355FD" wp14:editId="7AE6F4F8">
@@ -1691,7 +1716,6 @@
         </w:numPr>
       </w:pPr>
       <w:r>
-        <w:lastRenderedPageBreak/>
         <w:t>TCP filter:</w:t>
       </w:r>
     </w:p>
@@ -1702,6 +1726,7 @@
       <w:r>
         <w:rPr>
           <w:noProof/>
+          <w:lang w:eastAsia="en-NZ"/>
         </w:rPr>
         <w:drawing>
           <wp:inline distT="0" distB="0" distL="0" distR="0" wp14:anchorId="041D2A2F" wp14:editId="2569BBC7">
@@ -1764,6 +1789,7 @@
       <w:r>
         <w:rPr>
           <w:noProof/>
+          <w:lang w:eastAsia="en-NZ"/>
         </w:rPr>
         <w:drawing>
           <wp:inline distT="0" distB="0" distL="0" distR="0" wp14:anchorId="0CB5B5FF" wp14:editId="62ECF7F0">
@@ -1821,7 +1847,6 @@
         <w:rPr>
           <w:u w:val="single"/>
         </w:rPr>
-        <w:lastRenderedPageBreak/>
         <w:t xml:space="preserve">Task 3. </w:t>
       </w:r>
       <w:r>
@@ -1838,6 +1863,7 @@
       <w:r>
         <w:rPr>
           <w:noProof/>
+          <w:lang w:eastAsia="en-NZ"/>
         </w:rPr>
         <w:drawing>
           <wp:inline distT="0" distB="0" distL="0" distR="0" wp14:anchorId="3CCED13A" wp14:editId="45E635E6">
@@ -1946,6 +1972,7 @@
       <w:r>
         <w:rPr>
           <w:noProof/>
+          <w:lang w:eastAsia="en-NZ"/>
         </w:rPr>
         <w:drawing>
           <wp:inline distT="0" distB="0" distL="0" distR="0" wp14:anchorId="670179DD" wp14:editId="16171C74">
@@ -2031,7 +2058,6 @@
         <w:rPr>
           <w:u w:val="single"/>
         </w:rPr>
-        <w:lastRenderedPageBreak/>
         <w:t xml:space="preserve">Task 3. </w:t>
       </w:r>
       <w:r>
@@ -2068,6 +2094,7 @@
       <w:r>
         <w:rPr>
           <w:noProof/>
+          <w:lang w:eastAsia="en-NZ"/>
         </w:rPr>
         <w:drawing>
           <wp:inline distT="0" distB="0" distL="0" distR="0" wp14:anchorId="4C16C36A" wp14:editId="40C1818E">
@@ -2130,6 +2157,7 @@
       <w:r>
         <w:rPr>
           <w:noProof/>
+          <w:lang w:eastAsia="en-NZ"/>
         </w:rPr>
         <w:drawing>
           <wp:inline distT="0" distB="0" distL="0" distR="0" wp14:anchorId="78791BC7" wp14:editId="6F78E47C">
@@ -2182,7 +2210,6 @@
         </w:numPr>
       </w:pPr>
       <w:r>
-        <w:lastRenderedPageBreak/>
         <w:t>Last 30:</w:t>
       </w:r>
     </w:p>
@@ -2193,6 +2220,7 @@
       <w:r>
         <w:rPr>
           <w:noProof/>
+          <w:lang w:eastAsia="en-NZ"/>
         </w:rPr>
         <w:drawing>
           <wp:inline distT="0" distB="0" distL="0" distR="0" wp14:anchorId="4230BD21" wp14:editId="7487F3E7">
@@ -2263,6 +2291,7 @@
       <w:r>
         <w:rPr>
           <w:noProof/>
+          <w:lang w:eastAsia="en-NZ"/>
         </w:rPr>
         <w:drawing>
           <wp:inline distT="0" distB="0" distL="0" distR="0" wp14:anchorId="229AC8F2" wp14:editId="3EE9E85F">
@@ -2308,6 +2337,7 @@
       <w:r>
         <w:rPr>
           <w:noProof/>
+          <w:lang w:eastAsia="en-NZ"/>
         </w:rPr>
         <w:drawing>
           <wp:inline distT="0" distB="0" distL="0" distR="0" wp14:anchorId="29191C8C" wp14:editId="206CB01D">
@@ -2353,6 +2383,7 @@
       <w:r>
         <w:rPr>
           <w:noProof/>
+          <w:lang w:eastAsia="en-NZ"/>
         </w:rPr>
         <w:drawing>
           <wp:inline distT="0" distB="0" distL="0" distR="0" wp14:anchorId="629140EB" wp14:editId="3AE00AF3">
@@ -2398,6 +2429,7 @@
       <w:r>
         <w:rPr>
           <w:noProof/>
+          <w:lang w:eastAsia="en-NZ"/>
         </w:rPr>
         <w:drawing>
           <wp:inline distT="0" distB="0" distL="0" distR="0" wp14:anchorId="5E65BF71" wp14:editId="07496D90">
@@ -2583,6 +2615,7 @@
       <w:r>
         <w:rPr>
           <w:noProof/>
+          <w:lang w:eastAsia="en-NZ"/>
         </w:rPr>
         <w:drawing>
           <wp:inline distT="0" distB="0" distL="0" distR="0" wp14:anchorId="7C2DE1EB" wp14:editId="5EFE004E">
@@ -2657,8 +2690,8 @@
       <w:r>
         <w:rPr>
           <w:noProof/>
-        </w:rPr>
-        <w:lastRenderedPageBreak/>
+          <w:lang w:eastAsia="en-NZ"/>
+        </w:rPr>
         <w:drawing>
           <wp:inline distT="0" distB="0" distL="0" distR="0" wp14:anchorId="54D5E442" wp14:editId="3F1965BC">
             <wp:extent cx="6645910" cy="470535"/>
@@ -2758,6 +2791,7 @@
       <w:r>
         <w:rPr>
           <w:noProof/>
+          <w:lang w:eastAsia="en-NZ"/>
         </w:rPr>
         <w:drawing>
           <wp:inline distT="0" distB="0" distL="0" distR="0" wp14:anchorId="04AB8466" wp14:editId="3FDF9057">
@@ -3075,6 +3109,7 @@
             <w:r>
               <w:rPr>
                 <w:noProof/>
+                <w:lang w:eastAsia="en-NZ"/>
               </w:rPr>
               <w:drawing>
                 <wp:inline distT="0" distB="0" distL="0" distR="0" wp14:anchorId="6B90511B" wp14:editId="1A846F1F">
@@ -3130,25 +3165,38 @@
             <w:pPr>
               <w:pStyle w:val="Caption"/>
             </w:pPr>
-            <w:bookmarkStart w:id="0" w:name="_Toc481256335"/>
+            <w:bookmarkStart w:id="1" w:name="_Toc481256335"/>
             <w:r>
               <w:t xml:space="preserve">Figure </w:t>
             </w:r>
-            <w:fldSimple w:instr=" SEQ Figure \* ARABIC ">
-              <w:r>
-                <w:rPr>
-                  <w:noProof/>
-                </w:rPr>
-                <w:t>1</w:t>
-              </w:r>
-            </w:fldSimple>
+            <w:r>
+              <w:fldChar w:fldCharType="begin"/>
+            </w:r>
+            <w:r>
+              <w:instrText xml:space="preserve"> SEQ Figure \* ARABIC </w:instrText>
+            </w:r>
+            <w:r>
+              <w:fldChar w:fldCharType="separate"/>
+            </w:r>
+            <w:r>
+              <w:rPr>
+                <w:noProof/>
+              </w:rPr>
+              <w:t>1</w:t>
+            </w:r>
+            <w:r>
+              <w:rPr>
+                <w:noProof/>
+              </w:rPr>
+              <w:fldChar w:fldCharType="end"/>
+            </w:r>
             <w:r>
               <w:t xml:space="preserve"> </w:t>
             </w:r>
             <w:r>
               <w:t>Broadband internet connections between 2012 and 2016</w:t>
             </w:r>
-            <w:bookmarkEnd w:id="0"/>
+            <w:bookmarkEnd w:id="1"/>
           </w:p>
           <w:p>
             <w:sdt>
@@ -3202,6 +3250,7 @@
             <w:r>
               <w:rPr>
                 <w:noProof/>
+                <w:lang w:eastAsia="en-NZ"/>
               </w:rPr>
               <w:drawing>
                 <wp:inline distT="0" distB="0" distL="0" distR="0" wp14:anchorId="65A7CAE8" wp14:editId="71200D88">
@@ -3257,25 +3306,38 @@
             <w:pPr>
               <w:pStyle w:val="Caption"/>
             </w:pPr>
-            <w:bookmarkStart w:id="1" w:name="_Toc481256336"/>
+            <w:bookmarkStart w:id="2" w:name="_Toc481256336"/>
             <w:r>
               <w:t xml:space="preserve">Figure </w:t>
             </w:r>
-            <w:fldSimple w:instr=" SEQ Figure \* ARABIC ">
-              <w:r>
-                <w:rPr>
-                  <w:noProof/>
-                </w:rPr>
-                <w:t>2</w:t>
-              </w:r>
-            </w:fldSimple>
+            <w:r>
+              <w:fldChar w:fldCharType="begin"/>
+            </w:r>
+            <w:r>
+              <w:instrText xml:space="preserve"> SEQ Figure \* ARABIC </w:instrText>
+            </w:r>
+            <w:r>
+              <w:fldChar w:fldCharType="separate"/>
+            </w:r>
+            <w:r>
+              <w:rPr>
+                <w:noProof/>
+              </w:rPr>
+              <w:t>2</w:t>
+            </w:r>
+            <w:r>
+              <w:rPr>
+                <w:noProof/>
+              </w:rPr>
+              <w:fldChar w:fldCharType="end"/>
+            </w:r>
             <w:r>
               <w:t xml:space="preserve"> </w:t>
             </w:r>
             <w:r>
               <w:t>Monthly data usage between 2012 and 2016</w:t>
             </w:r>
-            <w:bookmarkEnd w:id="1"/>
+            <w:bookmarkEnd w:id="2"/>
           </w:p>
           <w:p>
             <w:sdt>
@@ -3347,28 +3409,7 @@
         <w:t>nature</w:t>
       </w:r>
       <w:r>
-        <w:t>. Videos are a sequence of images displayed a</w:t>
-      </w:r>
-      <w:r>
-        <w:t>t</w:t>
-      </w:r>
-      <w:r>
-        <w:t xml:space="preserve"> a</w:t>
-      </w:r>
-      <w:r>
-        <w:t xml:space="preserve"> </w:t>
-      </w:r>
-      <w:r>
-        <w:rPr>
-          <w:noProof/>
-        </w:rPr>
-        <w:t>constant</w:t>
-      </w:r>
-      <w:r>
-        <w:t xml:space="preserve"> rate, while digital images are </w:t>
-      </w:r>
-      <w:r>
-        <w:t>arrays of pixels.</w:t>
+        <w:t>.</w:t>
       </w:r>
       <w:r>
         <w:t xml:space="preserve"> </w:t>
@@ -3689,8 +3730,8 @@
       <w:r>
         <w:rPr>
           <w:noProof/>
-        </w:rPr>
-        <w:lastRenderedPageBreak/>
+          <w:lang w:eastAsia="en-NZ"/>
+        </w:rPr>
         <w:drawing>
           <wp:inline distT="0" distB="0" distL="0" distR="0">
             <wp:extent cx="2397495" cy="1800000"/>
@@ -3745,22 +3786,35 @@
       <w:pPr>
         <w:pStyle w:val="Caption"/>
       </w:pPr>
-      <w:bookmarkStart w:id="2" w:name="_Toc481256337"/>
+      <w:bookmarkStart w:id="3" w:name="_Toc481256337"/>
       <w:r>
         <w:t xml:space="preserve">Figure </w:t>
       </w:r>
-      <w:fldSimple w:instr=" SEQ Figure \* ARABIC ">
-        <w:r>
-          <w:rPr>
-            <w:noProof/>
-          </w:rPr>
-          <w:t>3</w:t>
-        </w:r>
-      </w:fldSimple>
+      <w:r>
+        <w:fldChar w:fldCharType="begin"/>
+      </w:r>
+      <w:r>
+        <w:instrText xml:space="preserve"> SEQ Figure \* ARABIC </w:instrText>
+      </w:r>
+      <w:r>
+        <w:fldChar w:fldCharType="separate"/>
+      </w:r>
+      <w:r>
+        <w:rPr>
+          <w:noProof/>
+        </w:rPr>
+        <w:t>3</w:t>
+      </w:r>
+      <w:r>
+        <w:rPr>
+          <w:noProof/>
+        </w:rPr>
+        <w:fldChar w:fldCharType="end"/>
+      </w:r>
       <w:r>
         <w:t xml:space="preserve"> DASH Reference Architecture</w:t>
       </w:r>
-      <w:bookmarkEnd w:id="2"/>
+      <w:bookmarkEnd w:id="3"/>
       <w:sdt>
         <w:sdtPr>
           <w:id w:val="-1778551446"/>
@@ -4159,13 +4213,7 @@
         <w:t xml:space="preserve"> not require any business or technology affiliations with network operators for providing such services. </w:t>
       </w:r>
       <w:r>
-        <w:t>OTT content generally relies</w:t>
-      </w:r>
-      <w:r>
-        <w:t xml:space="preserve"> on streaming protocols such as HTTP adaptive bitrate streaming</w:t>
-      </w:r>
-      <w:r>
-        <w:t xml:space="preserve"> and</w:t>
+        <w:t>OTT content generally relies on streaming protocols such as HTTP adaptive bitrate streaming and</w:t>
       </w:r>
       <w:r>
         <w:t xml:space="preserve"> </w:t>
@@ -4311,7 +4359,6 @@
           <w:b/>
           <w:u w:val="single"/>
         </w:rPr>
-        <w:lastRenderedPageBreak/>
         <w:t>Netflix</w:t>
       </w:r>
     </w:p>
@@ -4323,6 +4370,7 @@
       <w:r>
         <w:rPr>
           <w:noProof/>
+          <w:lang w:eastAsia="en-NZ"/>
         </w:rPr>
         <w:drawing>
           <wp:inline distT="0" distB="0" distL="0" distR="0">
@@ -4381,25 +4429,38 @@
       <w:pPr>
         <w:pStyle w:val="Caption"/>
       </w:pPr>
-      <w:bookmarkStart w:id="3" w:name="_Toc481256338"/>
+      <w:bookmarkStart w:id="4" w:name="_Toc481256338"/>
       <w:r>
         <w:t xml:space="preserve">Figure </w:t>
       </w:r>
-      <w:fldSimple w:instr=" SEQ Figure \* ARABIC ">
-        <w:r>
-          <w:rPr>
-            <w:noProof/>
-          </w:rPr>
-          <w:t>4</w:t>
-        </w:r>
-      </w:fldSimple>
+      <w:r>
+        <w:fldChar w:fldCharType="begin"/>
+      </w:r>
+      <w:r>
+        <w:instrText xml:space="preserve"> SEQ Figure \* ARABIC </w:instrText>
+      </w:r>
+      <w:r>
+        <w:fldChar w:fldCharType="separate"/>
+      </w:r>
+      <w:r>
+        <w:rPr>
+          <w:noProof/>
+        </w:rPr>
+        <w:t>4</w:t>
+      </w:r>
+      <w:r>
+        <w:rPr>
+          <w:noProof/>
+        </w:rPr>
+        <w:fldChar w:fldCharType="end"/>
+      </w:r>
       <w:r>
         <w:t xml:space="preserve"> </w:t>
       </w:r>
       <w:r>
         <w:t>This map depicts the location of Netflix servers found in a recent research</w:t>
       </w:r>
-      <w:bookmarkEnd w:id="3"/>
+      <w:bookmarkEnd w:id="4"/>
       <w:sdt>
         <w:sdtPr>
           <w:id w:val="-915169763"/>
@@ -4620,6 +4681,7 @@
       <w:r>
         <w:rPr>
           <w:noProof/>
+          <w:lang w:eastAsia="en-NZ"/>
         </w:rPr>
         <w:drawing>
           <wp:inline distT="0" distB="0" distL="0" distR="0">
@@ -4675,25 +4737,38 @@
       <w:pPr>
         <w:pStyle w:val="Caption"/>
       </w:pPr>
-      <w:bookmarkStart w:id="4" w:name="_Toc481256339"/>
+      <w:bookmarkStart w:id="5" w:name="_Toc481256339"/>
       <w:r>
         <w:t xml:space="preserve">Figure </w:t>
       </w:r>
-      <w:fldSimple w:instr=" SEQ Figure \* ARABIC ">
-        <w:r>
-          <w:rPr>
-            <w:noProof/>
-          </w:rPr>
-          <w:t>5</w:t>
-        </w:r>
-      </w:fldSimple>
+      <w:r>
+        <w:fldChar w:fldCharType="begin"/>
+      </w:r>
+      <w:r>
+        <w:instrText xml:space="preserve"> SEQ Figure \* ARABIC </w:instrText>
+      </w:r>
+      <w:r>
+        <w:fldChar w:fldCharType="separate"/>
+      </w:r>
+      <w:r>
+        <w:rPr>
+          <w:noProof/>
+        </w:rPr>
+        <w:t>5</w:t>
+      </w:r>
+      <w:r>
+        <w:rPr>
+          <w:noProof/>
+        </w:rPr>
+        <w:fldChar w:fldCharType="end"/>
+      </w:r>
       <w:r>
         <w:t xml:space="preserve"> </w:t>
       </w:r>
       <w:r>
         <w:t>Netflix Architecture</w:t>
       </w:r>
-      <w:bookmarkEnd w:id="4"/>
+      <w:bookmarkEnd w:id="5"/>
       <w:sdt>
         <w:sdtPr>
           <w:id w:val="1747145007"/>
@@ -4782,10 +4857,7 @@
         <w:t>ISPs</w:t>
       </w:r>
       <w:r>
-        <w:t xml:space="preserve"> and </w:t>
-      </w:r>
-      <w:r>
-        <w:t>Limelight’s ‘bring home’ strategy</w:t>
+        <w:t xml:space="preserve"> and Limelight’s ‘bring home’ strategy</w:t>
       </w:r>
       <w:r>
         <w:t xml:space="preserve"> is used</w:t>
@@ -5007,6 +5079,7 @@
       <w:r>
         <w:rPr>
           <w:noProof/>
+          <w:lang w:eastAsia="en-NZ"/>
         </w:rPr>
         <w:drawing>
           <wp:inline distT="0" distB="0" distL="0" distR="0">
@@ -5062,25 +5135,38 @@
       <w:pPr>
         <w:pStyle w:val="Caption"/>
       </w:pPr>
-      <w:bookmarkStart w:id="5" w:name="_Toc481256340"/>
+      <w:bookmarkStart w:id="6" w:name="_Toc481256340"/>
       <w:r>
         <w:t xml:space="preserve">Figure </w:t>
       </w:r>
-      <w:fldSimple w:instr=" SEQ Figure \* ARABIC ">
-        <w:r>
-          <w:rPr>
-            <w:noProof/>
-          </w:rPr>
-          <w:t>6</w:t>
-        </w:r>
-      </w:fldSimple>
+      <w:r>
+        <w:fldChar w:fldCharType="begin"/>
+      </w:r>
+      <w:r>
+        <w:instrText xml:space="preserve"> SEQ Figure \* ARABIC </w:instrText>
+      </w:r>
+      <w:r>
+        <w:fldChar w:fldCharType="separate"/>
+      </w:r>
+      <w:r>
+        <w:rPr>
+          <w:noProof/>
+        </w:rPr>
+        <w:t>6</w:t>
+      </w:r>
+      <w:r>
+        <w:rPr>
+          <w:noProof/>
+        </w:rPr>
+        <w:fldChar w:fldCharType="end"/>
+      </w:r>
       <w:r>
         <w:t xml:space="preserve"> </w:t>
       </w:r>
       <w:r>
         <w:t>DASH System Model</w:t>
       </w:r>
-      <w:bookmarkEnd w:id="5"/>
+      <w:bookmarkEnd w:id="6"/>
       <w:sdt>
         <w:sdtPr>
           <w:id w:val="-548609397"/>
@@ -5125,7 +5211,6 @@
         <w:keepNext/>
       </w:pPr>
       <w:r>
-        <w:lastRenderedPageBreak/>
         <w:t>T</w:t>
       </w:r>
       <w:r>
@@ -5135,12 +5220,7 @@
         <w:t xml:space="preserve">of Netflix </w:t>
       </w:r>
       <w:r>
-        <w:t>contains three main functional areas: the HTTP access, the media engine, and the control engine</w:t>
-      </w:r>
-      <w:bookmarkStart w:id="6" w:name="_GoBack"/>
-      <w:bookmarkEnd w:id="6"/>
-      <w:r>
-        <w:t xml:space="preserve">. </w:t>
+        <w:t xml:space="preserve">contains three main functional areas: the HTTP access, the media engine, and the control engine. </w:t>
       </w:r>
       <w:sdt>
         <w:sdtPr>
@@ -5385,7 +5465,13 @@
         <w:t>adapted</w:t>
       </w:r>
       <w:r>
-        <w:t xml:space="preserve"> DASH to reduce the overhead transmissions created.</w:t>
+        <w:t xml:space="preserve"> DASH </w:t>
+      </w:r>
+      <w:r>
+        <w:t xml:space="preserve">in 2013 </w:t>
+      </w:r>
+      <w:r>
+        <w:t>to reduce the overhead transmissions created.</w:t>
       </w:r>
       <w:r>
         <w:t xml:space="preserve"> </w:t>
@@ -6610,7 +6696,6 @@
                 <w:rPr>
                   <w:noProof/>
                 </w:rPr>
-                <w:lastRenderedPageBreak/>
                 <w:t xml:space="preserve">Statistics New Zealand. (2016, October). </w:t>
               </w:r>
               <w:r>
@@ -7237,7 +7322,7 @@
 </file>
 
 <file path=word/endnotes.xml><?xml version="1.0" encoding="utf-8"?>
-<w:endnotes xmlns:wpc="http://schemas.microsoft.com/office/word/2010/wordprocessingCanvas" xmlns:cx="http://schemas.microsoft.com/office/drawing/2014/chartex" xmlns:cx1="http://schemas.microsoft.com/office/drawing/2015/9/8/chartex" xmlns:cx2="http://schemas.microsoft.com/office/drawing/2015/10/21/chartex" xmlns:cx3="http://schemas.microsoft.com/office/drawing/2016/5/9/chartex" xmlns:cx4="http://schemas.microsoft.com/office/drawing/2016/5/10/chartex" xmlns:cx5="http://schemas.microsoft.com/office/drawing/2016/5/11/chartex" xmlns:cx6="http://schemas.microsoft.com/office/drawing/2016/5/12/chartex" xmlns:cx7="http://schemas.microsoft.com/office/drawing/2016/5/13/chartex" xmlns:cx8="http://schemas.microsoft.com/office/drawing/2016/5/14/chartex" xmlns:mc="http://schemas.openxmlformats.org/markup-compatibility/2006" xmlns:o="urn:schemas-microsoft-com:office:office" xmlns:r="http://schemas.openxmlformats.org/officeDocument/2006/relationships" xmlns:m="http://schemas.openxmlformats.org/officeDocument/2006/math" xmlns:v="urn:schemas-microsoft-com:vml" xmlns:wp14="http://schemas.microsoft.com/office/word/2010/wordprocessingDrawing" xmlns:wp="http://schemas.openxmlformats.org/drawingml/2006/wordprocessingDrawing" xmlns:w10="urn:schemas-microsoft-com:office:word" xmlns:w="http://schemas.openxmlformats.org/wordprocessingml/2006/main" xmlns:w14="http://schemas.microsoft.com/office/word/2010/wordml" xmlns:w15="http://schemas.microsoft.com/office/word/2012/wordml" xmlns:w16se="http://schemas.microsoft.com/office/word/2015/wordml/symex" xmlns:wpg="http://schemas.microsoft.com/office/word/2010/wordprocessingGroup" xmlns:wpi="http://schemas.microsoft.com/office/word/2010/wordprocessingInk" xmlns:wne="http://schemas.microsoft.com/office/word/2006/wordml" xmlns:wps="http://schemas.microsoft.com/office/word/2010/wordprocessingShape" mc:Ignorable="w14 w15 w16se wp14">
+<w:endnotes xmlns:wpc="http://schemas.microsoft.com/office/word/2010/wordprocessingCanvas" xmlns:mc="http://schemas.openxmlformats.org/markup-compatibility/2006" xmlns:o="urn:schemas-microsoft-com:office:office" xmlns:r="http://schemas.openxmlformats.org/officeDocument/2006/relationships" xmlns:m="http://schemas.openxmlformats.org/officeDocument/2006/math" xmlns:v="urn:schemas-microsoft-com:vml" xmlns:wp14="http://schemas.microsoft.com/office/word/2010/wordprocessingDrawing" xmlns:wp="http://schemas.openxmlformats.org/drawingml/2006/wordprocessingDrawing" xmlns:w10="urn:schemas-microsoft-com:office:word" xmlns:w="http://schemas.openxmlformats.org/wordprocessingml/2006/main" xmlns:w14="http://schemas.microsoft.com/office/word/2010/wordml" xmlns:w15="http://schemas.microsoft.com/office/word/2012/wordml" xmlns:wpg="http://schemas.microsoft.com/office/word/2010/wordprocessingGroup" xmlns:wpi="http://schemas.microsoft.com/office/word/2010/wordprocessingInk" xmlns:wne="http://schemas.microsoft.com/office/word/2006/wordml" xmlns:wps="http://schemas.microsoft.com/office/word/2010/wordprocessingShape" mc:Ignorable="w14 w15 wp14">
   <w:endnote w:type="separator" w:id="-1">
     <w:p>
       <w:pPr>
@@ -7262,7 +7347,7 @@
 </file>
 
 <file path=word/footnotes.xml><?xml version="1.0" encoding="utf-8"?>
-<w:footnotes xmlns:wpc="http://schemas.microsoft.com/office/word/2010/wordprocessingCanvas" xmlns:cx="http://schemas.microsoft.com/office/drawing/2014/chartex" xmlns:cx1="http://schemas.microsoft.com/office/drawing/2015/9/8/chartex" xmlns:cx2="http://schemas.microsoft.com/office/drawing/2015/10/21/chartex" xmlns:cx3="http://schemas.microsoft.com/office/drawing/2016/5/9/chartex" xmlns:cx4="http://schemas.microsoft.com/office/drawing/2016/5/10/chartex" xmlns:cx5="http://schemas.microsoft.com/office/drawing/2016/5/11/chartex" xmlns:cx6="http://schemas.microsoft.com/office/drawing/2016/5/12/chartex" xmlns:cx7="http://schemas.microsoft.com/office/drawing/2016/5/13/chartex" xmlns:cx8="http://schemas.microsoft.com/office/drawing/2016/5/14/chartex" xmlns:mc="http://schemas.openxmlformats.org/markup-compatibility/2006" xmlns:o="urn:schemas-microsoft-com:office:office" xmlns:r="http://schemas.openxmlformats.org/officeDocument/2006/relationships" xmlns:m="http://schemas.openxmlformats.org/officeDocument/2006/math" xmlns:v="urn:schemas-microsoft-com:vml" xmlns:wp14="http://schemas.microsoft.com/office/word/2010/wordprocessingDrawing" xmlns:wp="http://schemas.openxmlformats.org/drawingml/2006/wordprocessingDrawing" xmlns:w10="urn:schemas-microsoft-com:office:word" xmlns:w="http://schemas.openxmlformats.org/wordprocessingml/2006/main" xmlns:w14="http://schemas.microsoft.com/office/word/2010/wordml" xmlns:w15="http://schemas.microsoft.com/office/word/2012/wordml" xmlns:w16se="http://schemas.microsoft.com/office/word/2015/wordml/symex" xmlns:wpg="http://schemas.microsoft.com/office/word/2010/wordprocessingGroup" xmlns:wpi="http://schemas.microsoft.com/office/word/2010/wordprocessingInk" xmlns:wne="http://schemas.microsoft.com/office/word/2006/wordml" xmlns:wps="http://schemas.microsoft.com/office/word/2010/wordprocessingShape" mc:Ignorable="w14 w15 w16se wp14">
+<w:footnotes xmlns:wpc="http://schemas.microsoft.com/office/word/2010/wordprocessingCanvas" xmlns:mc="http://schemas.openxmlformats.org/markup-compatibility/2006" xmlns:o="urn:schemas-microsoft-com:office:office" xmlns:r="http://schemas.openxmlformats.org/officeDocument/2006/relationships" xmlns:m="http://schemas.openxmlformats.org/officeDocument/2006/math" xmlns:v="urn:schemas-microsoft-com:vml" xmlns:wp14="http://schemas.microsoft.com/office/word/2010/wordprocessingDrawing" xmlns:wp="http://schemas.openxmlformats.org/drawingml/2006/wordprocessingDrawing" xmlns:w10="urn:schemas-microsoft-com:office:word" xmlns:w="http://schemas.openxmlformats.org/wordprocessingml/2006/main" xmlns:w14="http://schemas.microsoft.com/office/word/2010/wordml" xmlns:w15="http://schemas.microsoft.com/office/word/2012/wordml" xmlns:wpg="http://schemas.microsoft.com/office/word/2010/wordprocessingGroup" xmlns:wpi="http://schemas.microsoft.com/office/word/2010/wordprocessingInk" xmlns:wne="http://schemas.microsoft.com/office/word/2006/wordml" xmlns:wps="http://schemas.microsoft.com/office/word/2010/wordprocessingShape" mc:Ignorable="w14 w15 wp14">
   <w:footnote w:type="separator" w:id="-1">
     <w:p>
       <w:pPr>
@@ -7287,11 +7372,11 @@
 </file>
 
 <file path=word/numbering.xml><?xml version="1.0" encoding="utf-8"?>
-<w:numbering xmlns:wpc="http://schemas.microsoft.com/office/word/2010/wordprocessingCanvas" xmlns:cx="http://schemas.microsoft.com/office/drawing/2014/chartex" xmlns:cx1="http://schemas.microsoft.com/office/drawing/2015/9/8/chartex" xmlns:cx2="http://schemas.microsoft.com/office/drawing/2015/10/21/chartex" xmlns:cx3="http://schemas.microsoft.com/office/drawing/2016/5/9/chartex" xmlns:cx4="http://schemas.microsoft.com/office/drawing/2016/5/10/chartex" xmlns:cx5="http://schemas.microsoft.com/office/drawing/2016/5/11/chartex" xmlns:cx6="http://schemas.microsoft.com/office/drawing/2016/5/12/chartex" xmlns:cx7="http://schemas.microsoft.com/office/drawing/2016/5/13/chartex" xmlns:cx8="http://schemas.microsoft.com/office/drawing/2016/5/14/chartex" xmlns:mc="http://schemas.openxmlformats.org/markup-compatibility/2006" xmlns:o="urn:schemas-microsoft-com:office:office" xmlns:r="http://schemas.openxmlformats.org/officeDocument/2006/relationships" xmlns:m="http://schemas.openxmlformats.org/officeDocument/2006/math" xmlns:v="urn:schemas-microsoft-com:vml" xmlns:wp14="http://schemas.microsoft.com/office/word/2010/wordprocessingDrawing" xmlns:wp="http://schemas.openxmlformats.org/drawingml/2006/wordprocessingDrawing" xmlns:w10="urn:schemas-microsoft-com:office:word" xmlns:w="http://schemas.openxmlformats.org/wordprocessingml/2006/main" xmlns:w14="http://schemas.microsoft.com/office/word/2010/wordml" xmlns:w15="http://schemas.microsoft.com/office/word/2012/wordml" xmlns:w16se="http://schemas.microsoft.com/office/word/2015/wordml/symex" xmlns:wpg="http://schemas.microsoft.com/office/word/2010/wordprocessingGroup" xmlns:wpi="http://schemas.microsoft.com/office/word/2010/wordprocessingInk" xmlns:wne="http://schemas.microsoft.com/office/word/2006/wordml" xmlns:wps="http://schemas.microsoft.com/office/word/2010/wordprocessingShape" mc:Ignorable="w14 w15 w16se wp14">
+<w:numbering xmlns:wpc="http://schemas.microsoft.com/office/word/2010/wordprocessingCanvas" xmlns:mc="http://schemas.openxmlformats.org/markup-compatibility/2006" xmlns:o="urn:schemas-microsoft-com:office:office" xmlns:r="http://schemas.openxmlformats.org/officeDocument/2006/relationships" xmlns:m="http://schemas.openxmlformats.org/officeDocument/2006/math" xmlns:v="urn:schemas-microsoft-com:vml" xmlns:wp14="http://schemas.microsoft.com/office/word/2010/wordprocessingDrawing" xmlns:wp="http://schemas.openxmlformats.org/drawingml/2006/wordprocessingDrawing" xmlns:w10="urn:schemas-microsoft-com:office:word" xmlns:w="http://schemas.openxmlformats.org/wordprocessingml/2006/main" xmlns:w14="http://schemas.microsoft.com/office/word/2010/wordml" xmlns:w15="http://schemas.microsoft.com/office/word/2012/wordml" xmlns:wpg="http://schemas.microsoft.com/office/word/2010/wordprocessingGroup" xmlns:wpi="http://schemas.microsoft.com/office/word/2010/wordprocessingInk" xmlns:wne="http://schemas.microsoft.com/office/word/2006/wordml" xmlns:wps="http://schemas.microsoft.com/office/word/2010/wordprocessingShape" mc:Ignorable="w14 w15 wp14">
   <w:abstractNum w:abstractNumId="0" w15:restartNumberingAfterBreak="0">
     <w:nsid w:val="0D4B24AF"/>
     <w:multiLevelType w:val="hybridMultilevel"/>
-    <w:tmpl w:val="6B5C0876"/>
+    <w:tmpl w:val="62747242"/>
     <w:lvl w:ilvl="0" w:tplc="14090001">
       <w:start w:val="1"/>
       <w:numFmt w:val="bullet"/>
@@ -8800,7 +8885,7 @@
 </file>
 
 <file path=word/styles.xml><?xml version="1.0" encoding="utf-8"?>
-<w:styles xmlns:mc="http://schemas.openxmlformats.org/markup-compatibility/2006" xmlns:r="http://schemas.openxmlformats.org/officeDocument/2006/relationships" xmlns:w="http://schemas.openxmlformats.org/wordprocessingml/2006/main" xmlns:w14="http://schemas.microsoft.com/office/word/2010/wordml" xmlns:w15="http://schemas.microsoft.com/office/word/2012/wordml" xmlns:w16se="http://schemas.microsoft.com/office/word/2015/wordml/symex" mc:Ignorable="w14 w15 w16se">
+<w:styles xmlns:mc="http://schemas.openxmlformats.org/markup-compatibility/2006" xmlns:r="http://schemas.openxmlformats.org/officeDocument/2006/relationships" xmlns:w="http://schemas.openxmlformats.org/wordprocessingml/2006/main" xmlns:w14="http://schemas.microsoft.com/office/word/2010/wordml" xmlns:w15="http://schemas.microsoft.com/office/word/2012/wordml" mc:Ignorable="w14 w15">
   <w:docDefaults>
     <w:rPrDefault>
       <w:rPr>
@@ -8816,7 +8901,7 @@
       </w:pPr>
     </w:pPrDefault>
   </w:docDefaults>
-  <w:latentStyles w:defLockedState="0" w:defUIPriority="99" w:defSemiHidden="0" w:defUnhideWhenUsed="0" w:defQFormat="0" w:count="374">
+  <w:latentStyles w:defLockedState="0" w:defUIPriority="99" w:defSemiHidden="0" w:defUnhideWhenUsed="0" w:defQFormat="0" w:count="371">
     <w:lsdException w:name="Normal" w:uiPriority="0" w:qFormat="1"/>
     <w:lsdException w:name="heading 1" w:uiPriority="9" w:qFormat="1"/>
     <w:lsdException w:name="heading 2" w:semiHidden="1" w:uiPriority="9" w:unhideWhenUsed="1" w:qFormat="1"/>
@@ -8922,6 +9007,7 @@
     <w:lsdException w:name="HTML Sample" w:semiHidden="1" w:unhideWhenUsed="1"/>
     <w:lsdException w:name="HTML Typewriter" w:semiHidden="1" w:unhideWhenUsed="1"/>
     <w:lsdException w:name="HTML Variable" w:semiHidden="1" w:unhideWhenUsed="1"/>
+    <w:lsdException w:name="Normal Table" w:semiHidden="1" w:unhideWhenUsed="1"/>
     <w:lsdException w:name="annotation subject" w:semiHidden="1" w:unhideWhenUsed="1"/>
     <w:lsdException w:name="No List" w:semiHidden="1" w:unhideWhenUsed="1"/>
     <w:lsdException w:name="Outline List 1" w:semiHidden="1" w:unhideWhenUsed="1"/>
@@ -8966,6 +9052,7 @@
     <w:lsdException w:name="Table Professional" w:semiHidden="1" w:unhideWhenUsed="1"/>
     <w:lsdException w:name="Table Subtle 1" w:semiHidden="1" w:unhideWhenUsed="1"/>
     <w:lsdException w:name="Table Subtle 2" w:semiHidden="1" w:unhideWhenUsed="1"/>
+    <w:lsdException w:name="Table Web 1" w:semiHidden="1" w:unhideWhenUsed="1"/>
     <w:lsdException w:name="Table Web 2" w:semiHidden="1" w:unhideWhenUsed="1"/>
     <w:lsdException w:name="Table Web 3" w:semiHidden="1" w:unhideWhenUsed="1"/>
     <w:lsdException w:name="Balloon Text" w:semiHidden="1" w:unhideWhenUsed="1"/>
@@ -9186,9 +9273,6 @@
     <w:lsdException w:name="List Table 5 Dark Accent 6" w:uiPriority="50"/>
     <w:lsdException w:name="List Table 6 Colorful Accent 6" w:uiPriority="51"/>
     <w:lsdException w:name="List Table 7 Colorful Accent 6" w:uiPriority="52"/>
-    <w:lsdException w:name="Mention" w:semiHidden="1" w:unhideWhenUsed="1"/>
-    <w:lsdException w:name="Smart Hyperlink" w:semiHidden="1" w:unhideWhenUsed="1"/>
-    <w:lsdException w:name="Hashtag" w:semiHidden="1" w:unhideWhenUsed="1"/>
   </w:latentStyles>
   <w:style w:type="paragraph" w:default="1" w:styleId="Normal">
     <w:name w:val="Normal"/>
@@ -10084,7 +10168,7 @@
 </file>
 
 <file path=customXml/itemProps1.xml><?xml version="1.0" encoding="utf-8"?>
-<ds:datastoreItem xmlns:ds="http://schemas.openxmlformats.org/officeDocument/2006/customXml" ds:itemID="{D63F5FAF-BC2C-4561-90C7-C5EC8AB0050E}">
+<ds:datastoreItem xmlns:ds="http://schemas.openxmlformats.org/officeDocument/2006/customXml" ds:itemID="{AC450F1F-C977-4131-B71E-08E07D399CBD}">
   <ds:schemaRefs>
     <ds:schemaRef ds:uri="http://schemas.openxmlformats.org/officeDocument/2006/bibliography"/>
   </ds:schemaRefs>

</xml_diff>